<commit_message>
Finishing up homework 3
</commit_message>
<xml_diff>
--- a/hw3/report.docx
+++ b/hw3/report.docx
@@ -466,23 +466,31 @@
           <w:sz w:val="20"/>
           <w:szCs w:val="20"/>
         </w:rPr>
-        <w:t xml:space="preserve">on 10,000,000 swaps, using </w:t>
-      </w:r>
-      <w:r>
-        <w:rPr>
-          <w:rFonts w:ascii="Times New Roman" w:hAnsi="Times New Roman" w:cs="Times New Roman"/>
-          <w:sz w:val="20"/>
-          <w:szCs w:val="20"/>
-        </w:rPr>
-        <w:t xml:space="preserve">1, 2, 4, </w:t>
-      </w:r>
-      <w:r>
-        <w:rPr>
-          <w:rFonts w:ascii="Times New Roman" w:hAnsi="Times New Roman" w:cs="Times New Roman"/>
-          <w:sz w:val="20"/>
-          <w:szCs w:val="20"/>
-        </w:rPr>
-        <w:t xml:space="preserve">8, 16, and 32 </w:t>
+        <w:t xml:space="preserve">on </w:t>
+      </w:r>
+      <w:r>
+        <w:rPr>
+          <w:rFonts w:ascii="Times New Roman" w:hAnsi="Times New Roman" w:cs="Times New Roman"/>
+          <w:sz w:val="20"/>
+          <w:szCs w:val="20"/>
+        </w:rPr>
+        <w:t xml:space="preserve">1000 swaps, 10,000 swaps, and </w:t>
+      </w:r>
+      <w:r>
+        <w:rPr>
+          <w:rFonts w:ascii="Times New Roman" w:hAnsi="Times New Roman" w:cs="Times New Roman"/>
+          <w:sz w:val="20"/>
+          <w:szCs w:val="20"/>
+        </w:rPr>
+        <w:t>1</w:t>
+      </w:r>
+      <w:r>
+        <w:rPr>
+          <w:rFonts w:ascii="Times New Roman" w:hAnsi="Times New Roman" w:cs="Times New Roman"/>
+          <w:sz w:val="20"/>
+          <w:szCs w:val="20"/>
+        </w:rPr>
+        <w:t xml:space="preserve">,000,000 swaps, </w:t>
       </w:r>
       <w:r>
         <w:rPr>
@@ -491,15 +499,79 @@
           <w:szCs w:val="20"/>
         </w:rPr>
         <w:lastRenderedPageBreak/>
-        <w:t>threads</w:t>
-      </w:r>
-      <w:r>
-        <w:rPr>
-          <w:rFonts w:ascii="Times New Roman" w:hAnsi="Times New Roman" w:cs="Times New Roman"/>
-          <w:sz w:val="20"/>
-          <w:szCs w:val="20"/>
-        </w:rPr>
-        <w:t>, and using a byte array of elements ranging from 0 to 127, the range of an unsigned byte.</w:t>
+        <w:t xml:space="preserve">using </w:t>
+      </w:r>
+      <w:r>
+        <w:rPr>
+          <w:rFonts w:ascii="Times New Roman" w:hAnsi="Times New Roman" w:cs="Times New Roman"/>
+          <w:sz w:val="20"/>
+          <w:szCs w:val="20"/>
+        </w:rPr>
+        <w:t>1</w:t>
+      </w:r>
+      <w:r>
+        <w:rPr>
+          <w:rFonts w:ascii="Times New Roman" w:hAnsi="Times New Roman" w:cs="Times New Roman"/>
+          <w:sz w:val="20"/>
+          <w:szCs w:val="20"/>
+        </w:rPr>
+        <w:t xml:space="preserve">, </w:t>
+      </w:r>
+      <w:r>
+        <w:rPr>
+          <w:rFonts w:ascii="Times New Roman" w:hAnsi="Times New Roman" w:cs="Times New Roman"/>
+          <w:sz w:val="20"/>
+          <w:szCs w:val="20"/>
+        </w:rPr>
+        <w:t>8, 16, and 32 threads</w:t>
+      </w:r>
+      <w:r>
+        <w:rPr>
+          <w:rFonts w:ascii="Times New Roman" w:hAnsi="Times New Roman" w:cs="Times New Roman"/>
+          <w:sz w:val="20"/>
+          <w:szCs w:val="20"/>
+        </w:rPr>
+        <w:t xml:space="preserve">, and using a byte array of </w:t>
+      </w:r>
+      <w:r>
+        <w:rPr>
+          <w:rFonts w:ascii="Times New Roman" w:hAnsi="Times New Roman" w:cs="Times New Roman"/>
+          <w:sz w:val="20"/>
+          <w:szCs w:val="20"/>
+        </w:rPr>
+        <w:t>6, 100, and 6</w:t>
+      </w:r>
+      <w:r>
+        <w:rPr>
+          <w:rFonts w:ascii="Times New Roman" w:hAnsi="Times New Roman" w:cs="Times New Roman"/>
+          <w:sz w:val="20"/>
+          <w:szCs w:val="20"/>
+        </w:rPr>
+        <w:t xml:space="preserve">00 </w:t>
+      </w:r>
+      <w:r>
+        <w:rPr>
+          <w:rFonts w:ascii="Times New Roman" w:hAnsi="Times New Roman" w:cs="Times New Roman"/>
+          <w:sz w:val="20"/>
+          <w:szCs w:val="20"/>
+        </w:rPr>
+        <w:t>elements ranging from 0 to 127, the range of an unsigned byte</w:t>
+      </w:r>
+      <w:r>
+        <w:rPr>
+          <w:rFonts w:ascii="Times New Roman" w:hAnsi="Times New Roman" w:cs="Times New Roman"/>
+          <w:sz w:val="20"/>
+          <w:szCs w:val="20"/>
+        </w:rPr>
+        <w:t>, with each data entry in the table being an average of 5 runs</w:t>
+      </w:r>
+      <w:r>
+        <w:rPr>
+          <w:rFonts w:ascii="Times New Roman" w:hAnsi="Times New Roman" w:cs="Times New Roman"/>
+          <w:sz w:val="20"/>
+          <w:szCs w:val="20"/>
+        </w:rPr>
+        <w:t>.</w:t>
       </w:r>
     </w:p>
     <w:p>
@@ -568,20 +640,2602 @@
       <w:pPr>
         <w:rPr>
           <w:rFonts w:ascii="Times New Roman" w:hAnsi="Times New Roman" w:cs="Times New Roman"/>
-          <w:sz w:val="20"/>
-          <w:szCs w:val="20"/>
-        </w:rPr>
-      </w:pPr>
-      <w:r>
-        <w:rPr>
-          <w:rFonts w:ascii="Times New Roman" w:hAnsi="Times New Roman" w:cs="Times New Roman"/>
-          <w:sz w:val="20"/>
-          <w:szCs w:val="20"/>
-        </w:rPr>
-        <w:t>&lt;Table goes here&gt;</w:t>
-      </w:r>
-      <w:bookmarkStart w:id="0" w:name="_GoBack"/>
-      <w:bookmarkEnd w:id="0"/>
+          <w:b/>
+          <w:sz w:val="20"/>
+          <w:szCs w:val="20"/>
+        </w:rPr>
+      </w:pPr>
+      <w:r>
+        <w:rPr>
+          <w:rFonts w:ascii="Times New Roman" w:hAnsi="Times New Roman" w:cs="Times New Roman"/>
+          <w:b/>
+          <w:sz w:val="20"/>
+          <w:szCs w:val="20"/>
+        </w:rPr>
+        <w:t xml:space="preserve">Figure 1. </w:t>
+      </w:r>
+      <w:r>
+        <w:rPr>
+          <w:rFonts w:ascii="Times New Roman" w:hAnsi="Times New Roman" w:cs="Times New Roman"/>
+          <w:b/>
+          <w:sz w:val="20"/>
+          <w:szCs w:val="20"/>
+        </w:rPr>
+        <w:t>Time for Transition with 1,000,000 swaps and</w:t>
+      </w:r>
+      <w:r>
+        <w:rPr>
+          <w:rFonts w:ascii="Times New Roman" w:hAnsi="Times New Roman" w:cs="Times New Roman"/>
+          <w:b/>
+          <w:sz w:val="20"/>
+          <w:szCs w:val="20"/>
+        </w:rPr>
+        <w:t xml:space="preserve"> 6</w:t>
+      </w:r>
+      <w:r>
+        <w:rPr>
+          <w:rFonts w:ascii="Times New Roman" w:hAnsi="Times New Roman" w:cs="Times New Roman"/>
+          <w:b/>
+          <w:sz w:val="20"/>
+          <w:szCs w:val="20"/>
+        </w:rPr>
+        <w:t>00</w:t>
+      </w:r>
+      <w:r>
+        <w:rPr>
+          <w:rFonts w:ascii="Times New Roman" w:hAnsi="Times New Roman" w:cs="Times New Roman"/>
+          <w:b/>
+          <w:sz w:val="20"/>
+          <w:szCs w:val="20"/>
+        </w:rPr>
+        <w:t xml:space="preserve"> elements</w:t>
+      </w:r>
+    </w:p>
+    <w:tbl>
+      <w:tblPr>
+        <w:tblStyle w:val="TableGrid"/>
+        <w:tblW w:w="4675" w:type="dxa"/>
+        <w:tblLayout w:type="fixed"/>
+        <w:tblLook w:val="04A0" w:firstRow="1" w:lastRow="0" w:firstColumn="1" w:lastColumn="0" w:noHBand="0" w:noVBand="1"/>
+      </w:tblPr>
+      <w:tblGrid>
+        <w:gridCol w:w="715"/>
+        <w:gridCol w:w="900"/>
+        <w:gridCol w:w="900"/>
+        <w:gridCol w:w="900"/>
+        <w:gridCol w:w="900"/>
+        <w:gridCol w:w="360"/>
+      </w:tblGrid>
+      <w:tr>
+        <w:tc>
+          <w:tcPr>
+            <w:tcW w:w="715" w:type="dxa"/>
+            <w:vMerge w:val="restart"/>
+          </w:tcPr>
+          <w:p>
+            <w:pPr>
+              <w:rPr>
+                <w:rFonts w:ascii="Times New Roman" w:hAnsi="Times New Roman" w:cs="Times New Roman"/>
+                <w:sz w:val="20"/>
+                <w:szCs w:val="20"/>
+              </w:rPr>
+            </w:pPr>
+            <w:r>
+              <w:rPr>
+                <w:rFonts w:ascii="Times New Roman" w:hAnsi="Times New Roman" w:cs="Times New Roman"/>
+                <w:sz w:val="20"/>
+                <w:szCs w:val="20"/>
+              </w:rPr>
+              <w:t>Memory Order Model</w:t>
+            </w:r>
+          </w:p>
+        </w:tc>
+        <w:tc>
+          <w:tcPr>
+            <w:tcW w:w="3600" w:type="dxa"/>
+            <w:gridSpan w:val="4"/>
+          </w:tcPr>
+          <w:p>
+            <w:pPr>
+              <w:rPr>
+                <w:rFonts w:ascii="Times New Roman" w:hAnsi="Times New Roman" w:cs="Times New Roman"/>
+                <w:sz w:val="20"/>
+                <w:szCs w:val="20"/>
+              </w:rPr>
+            </w:pPr>
+            <w:r>
+              <w:rPr>
+                <w:rFonts w:ascii="Times New Roman" w:hAnsi="Times New Roman" w:cs="Times New Roman"/>
+                <w:sz w:val="20"/>
+                <w:szCs w:val="20"/>
+              </w:rPr>
+              <w:t>Time for transition (ns/transition)</w:t>
+            </w:r>
+          </w:p>
+        </w:tc>
+        <w:tc>
+          <w:tcPr>
+            <w:tcW w:w="360" w:type="dxa"/>
+            <w:vMerge w:val="restart"/>
+          </w:tcPr>
+          <w:p>
+            <w:pPr>
+              <w:rPr>
+                <w:rFonts w:ascii="Times New Roman" w:hAnsi="Times New Roman" w:cs="Times New Roman"/>
+                <w:sz w:val="20"/>
+                <w:szCs w:val="20"/>
+              </w:rPr>
+            </w:pPr>
+            <w:r>
+              <w:rPr>
+                <w:rFonts w:ascii="Times New Roman" w:hAnsi="Times New Roman" w:cs="Times New Roman"/>
+                <w:sz w:val="20"/>
+                <w:szCs w:val="20"/>
+              </w:rPr>
+              <w:t>DRF</w:t>
+            </w:r>
+          </w:p>
+        </w:tc>
+      </w:tr>
+      <w:tr>
+        <w:trPr>
+          <w:trHeight w:val="485"/>
+        </w:trPr>
+        <w:tc>
+          <w:tcPr>
+            <w:tcW w:w="715" w:type="dxa"/>
+            <w:vMerge/>
+          </w:tcPr>
+          <w:p>
+            <w:pPr>
+              <w:rPr>
+                <w:rFonts w:ascii="Times New Roman" w:hAnsi="Times New Roman" w:cs="Times New Roman"/>
+                <w:sz w:val="20"/>
+                <w:szCs w:val="20"/>
+              </w:rPr>
+            </w:pPr>
+          </w:p>
+        </w:tc>
+        <w:tc>
+          <w:tcPr>
+            <w:tcW w:w="900" w:type="dxa"/>
+          </w:tcPr>
+          <w:p>
+            <w:pPr>
+              <w:rPr>
+                <w:rFonts w:ascii="Times New Roman" w:hAnsi="Times New Roman" w:cs="Times New Roman"/>
+                <w:sz w:val="20"/>
+                <w:szCs w:val="20"/>
+              </w:rPr>
+            </w:pPr>
+            <w:r>
+              <w:rPr>
+                <w:rFonts w:ascii="Times New Roman" w:hAnsi="Times New Roman" w:cs="Times New Roman"/>
+                <w:sz w:val="20"/>
+                <w:szCs w:val="20"/>
+              </w:rPr>
+              <w:t>1 threads</w:t>
+            </w:r>
+          </w:p>
+        </w:tc>
+        <w:tc>
+          <w:tcPr>
+            <w:tcW w:w="900" w:type="dxa"/>
+          </w:tcPr>
+          <w:p>
+            <w:pPr>
+              <w:rPr>
+                <w:rFonts w:ascii="Times New Roman" w:hAnsi="Times New Roman" w:cs="Times New Roman"/>
+                <w:sz w:val="20"/>
+                <w:szCs w:val="20"/>
+              </w:rPr>
+            </w:pPr>
+            <w:r>
+              <w:rPr>
+                <w:rFonts w:ascii="Times New Roman" w:hAnsi="Times New Roman" w:cs="Times New Roman"/>
+                <w:sz w:val="20"/>
+                <w:szCs w:val="20"/>
+              </w:rPr>
+              <w:t>8 threads</w:t>
+            </w:r>
+          </w:p>
+        </w:tc>
+        <w:tc>
+          <w:tcPr>
+            <w:tcW w:w="900" w:type="dxa"/>
+          </w:tcPr>
+          <w:p>
+            <w:pPr>
+              <w:rPr>
+                <w:rFonts w:ascii="Times New Roman" w:hAnsi="Times New Roman" w:cs="Times New Roman"/>
+                <w:sz w:val="20"/>
+                <w:szCs w:val="20"/>
+              </w:rPr>
+            </w:pPr>
+            <w:r>
+              <w:rPr>
+                <w:rFonts w:ascii="Times New Roman" w:hAnsi="Times New Roman" w:cs="Times New Roman"/>
+                <w:sz w:val="20"/>
+                <w:szCs w:val="20"/>
+              </w:rPr>
+              <w:t>16 threads</w:t>
+            </w:r>
+          </w:p>
+        </w:tc>
+        <w:tc>
+          <w:tcPr>
+            <w:tcW w:w="900" w:type="dxa"/>
+          </w:tcPr>
+          <w:p>
+            <w:pPr>
+              <w:rPr>
+                <w:rFonts w:ascii="Times New Roman" w:hAnsi="Times New Roman" w:cs="Times New Roman"/>
+                <w:sz w:val="20"/>
+                <w:szCs w:val="20"/>
+              </w:rPr>
+            </w:pPr>
+            <w:r>
+              <w:rPr>
+                <w:rFonts w:ascii="Times New Roman" w:hAnsi="Times New Roman" w:cs="Times New Roman"/>
+                <w:sz w:val="20"/>
+                <w:szCs w:val="20"/>
+              </w:rPr>
+              <w:t>32 threads</w:t>
+            </w:r>
+          </w:p>
+        </w:tc>
+        <w:tc>
+          <w:tcPr>
+            <w:tcW w:w="360" w:type="dxa"/>
+            <w:vMerge/>
+          </w:tcPr>
+          <w:p>
+            <w:pPr>
+              <w:rPr>
+                <w:rFonts w:ascii="Times New Roman" w:hAnsi="Times New Roman" w:cs="Times New Roman"/>
+                <w:sz w:val="20"/>
+                <w:szCs w:val="20"/>
+              </w:rPr>
+            </w:pPr>
+          </w:p>
+        </w:tc>
+      </w:tr>
+      <w:tr>
+        <w:tc>
+          <w:tcPr>
+            <w:tcW w:w="715" w:type="dxa"/>
+          </w:tcPr>
+          <w:p>
+            <w:pPr>
+              <w:rPr>
+                <w:rFonts w:ascii="Times New Roman" w:hAnsi="Times New Roman" w:cs="Times New Roman"/>
+                <w:sz w:val="20"/>
+                <w:szCs w:val="20"/>
+              </w:rPr>
+            </w:pPr>
+            <w:r>
+              <w:rPr>
+                <w:rFonts w:ascii="Times New Roman" w:hAnsi="Times New Roman" w:cs="Times New Roman"/>
+                <w:sz w:val="20"/>
+                <w:szCs w:val="20"/>
+              </w:rPr>
+              <w:t>Null</w:t>
+            </w:r>
+          </w:p>
+        </w:tc>
+        <w:tc>
+          <w:tcPr>
+            <w:tcW w:w="900" w:type="dxa"/>
+          </w:tcPr>
+          <w:p>
+            <w:pPr>
+              <w:rPr>
+                <w:rFonts w:ascii="Times New Roman" w:hAnsi="Times New Roman" w:cs="Times New Roman"/>
+                <w:sz w:val="20"/>
+                <w:szCs w:val="20"/>
+              </w:rPr>
+            </w:pPr>
+            <w:r>
+              <w:rPr>
+                <w:rFonts w:ascii="Times New Roman" w:hAnsi="Times New Roman" w:cs="Times New Roman"/>
+                <w:sz w:val="20"/>
+                <w:szCs w:val="20"/>
+              </w:rPr>
+              <w:t>43.5553</w:t>
+            </w:r>
+          </w:p>
+        </w:tc>
+        <w:tc>
+          <w:tcPr>
+            <w:tcW w:w="900" w:type="dxa"/>
+          </w:tcPr>
+          <w:p>
+            <w:pPr>
+              <w:rPr>
+                <w:rFonts w:ascii="Times New Roman" w:hAnsi="Times New Roman" w:cs="Times New Roman"/>
+                <w:sz w:val="20"/>
+                <w:szCs w:val="20"/>
+              </w:rPr>
+            </w:pPr>
+            <w:r>
+              <w:rPr>
+                <w:rFonts w:ascii="Times New Roman" w:hAnsi="Times New Roman" w:cs="Times New Roman"/>
+                <w:sz w:val="20"/>
+                <w:szCs w:val="20"/>
+              </w:rPr>
+              <w:t>1431.27</w:t>
+            </w:r>
+          </w:p>
+        </w:tc>
+        <w:tc>
+          <w:tcPr>
+            <w:tcW w:w="900" w:type="dxa"/>
+          </w:tcPr>
+          <w:p>
+            <w:pPr>
+              <w:rPr>
+                <w:rFonts w:ascii="Times New Roman" w:hAnsi="Times New Roman" w:cs="Times New Roman"/>
+                <w:sz w:val="20"/>
+                <w:szCs w:val="20"/>
+              </w:rPr>
+            </w:pPr>
+            <w:r>
+              <w:rPr>
+                <w:rFonts w:ascii="Times New Roman" w:hAnsi="Times New Roman" w:cs="Times New Roman"/>
+                <w:sz w:val="20"/>
+                <w:szCs w:val="20"/>
+              </w:rPr>
+              <w:t>4641.45</w:t>
+            </w:r>
+          </w:p>
+        </w:tc>
+        <w:tc>
+          <w:tcPr>
+            <w:tcW w:w="900" w:type="dxa"/>
+          </w:tcPr>
+          <w:p>
+            <w:pPr>
+              <w:rPr>
+                <w:rFonts w:ascii="Times New Roman" w:hAnsi="Times New Roman" w:cs="Times New Roman"/>
+                <w:sz w:val="20"/>
+                <w:szCs w:val="20"/>
+              </w:rPr>
+            </w:pPr>
+            <w:r>
+              <w:rPr>
+                <w:rFonts w:ascii="Times New Roman" w:hAnsi="Times New Roman" w:cs="Times New Roman"/>
+                <w:sz w:val="20"/>
+                <w:szCs w:val="20"/>
+              </w:rPr>
+              <w:t>7958.04</w:t>
+            </w:r>
+          </w:p>
+        </w:tc>
+        <w:tc>
+          <w:tcPr>
+            <w:tcW w:w="360" w:type="dxa"/>
+          </w:tcPr>
+          <w:p>
+            <w:pPr>
+              <w:rPr>
+                <w:rFonts w:ascii="Times New Roman" w:hAnsi="Times New Roman" w:cs="Times New Roman"/>
+                <w:sz w:val="20"/>
+                <w:szCs w:val="20"/>
+              </w:rPr>
+            </w:pPr>
+            <w:r>
+              <w:rPr>
+                <w:rFonts w:ascii="Times New Roman" w:hAnsi="Times New Roman" w:cs="Times New Roman"/>
+                <w:sz w:val="20"/>
+                <w:szCs w:val="20"/>
+              </w:rPr>
+              <w:t>Y</w:t>
+            </w:r>
+          </w:p>
+        </w:tc>
+      </w:tr>
+      <w:tr>
+        <w:trPr>
+          <w:trHeight w:val="251"/>
+        </w:trPr>
+        <w:tc>
+          <w:tcPr>
+            <w:tcW w:w="715" w:type="dxa"/>
+          </w:tcPr>
+          <w:p>
+            <w:pPr>
+              <w:rPr>
+                <w:rFonts w:ascii="Times New Roman" w:hAnsi="Times New Roman" w:cs="Times New Roman"/>
+                <w:sz w:val="20"/>
+                <w:szCs w:val="20"/>
+              </w:rPr>
+            </w:pPr>
+            <w:r>
+              <w:rPr>
+                <w:rFonts w:ascii="Times New Roman" w:hAnsi="Times New Roman" w:cs="Times New Roman"/>
+                <w:sz w:val="20"/>
+                <w:szCs w:val="20"/>
+              </w:rPr>
+              <w:t>Synchronized</w:t>
+            </w:r>
+          </w:p>
+        </w:tc>
+        <w:tc>
+          <w:tcPr>
+            <w:tcW w:w="900" w:type="dxa"/>
+          </w:tcPr>
+          <w:p>
+            <w:pPr>
+              <w:rPr>
+                <w:rFonts w:ascii="Times New Roman" w:hAnsi="Times New Roman" w:cs="Times New Roman"/>
+                <w:sz w:val="20"/>
+                <w:szCs w:val="20"/>
+              </w:rPr>
+            </w:pPr>
+            <w:r>
+              <w:rPr>
+                <w:rFonts w:ascii="Times New Roman" w:hAnsi="Times New Roman" w:cs="Times New Roman"/>
+                <w:sz w:val="20"/>
+                <w:szCs w:val="20"/>
+              </w:rPr>
+              <w:t>71.8389</w:t>
+            </w:r>
+          </w:p>
+        </w:tc>
+        <w:tc>
+          <w:tcPr>
+            <w:tcW w:w="900" w:type="dxa"/>
+          </w:tcPr>
+          <w:p>
+            <w:pPr>
+              <w:rPr>
+                <w:rFonts w:ascii="Times New Roman" w:hAnsi="Times New Roman" w:cs="Times New Roman"/>
+                <w:sz w:val="20"/>
+                <w:szCs w:val="20"/>
+              </w:rPr>
+            </w:pPr>
+            <w:r>
+              <w:rPr>
+                <w:rFonts w:ascii="Times New Roman" w:hAnsi="Times New Roman" w:cs="Times New Roman"/>
+                <w:sz w:val="20"/>
+                <w:szCs w:val="20"/>
+              </w:rPr>
+              <w:t>2760.19</w:t>
+            </w:r>
+          </w:p>
+        </w:tc>
+        <w:tc>
+          <w:tcPr>
+            <w:tcW w:w="900" w:type="dxa"/>
+          </w:tcPr>
+          <w:p>
+            <w:pPr>
+              <w:rPr>
+                <w:rFonts w:ascii="Times New Roman" w:hAnsi="Times New Roman" w:cs="Times New Roman"/>
+                <w:sz w:val="20"/>
+                <w:szCs w:val="20"/>
+              </w:rPr>
+            </w:pPr>
+            <w:r>
+              <w:rPr>
+                <w:rFonts w:ascii="Times New Roman" w:hAnsi="Times New Roman" w:cs="Times New Roman"/>
+                <w:sz w:val="20"/>
+                <w:szCs w:val="20"/>
+              </w:rPr>
+              <w:t>5700.96</w:t>
+            </w:r>
+          </w:p>
+        </w:tc>
+        <w:tc>
+          <w:tcPr>
+            <w:tcW w:w="900" w:type="dxa"/>
+          </w:tcPr>
+          <w:p>
+            <w:pPr>
+              <w:rPr>
+                <w:rFonts w:ascii="Times New Roman" w:hAnsi="Times New Roman" w:cs="Times New Roman"/>
+                <w:sz w:val="20"/>
+                <w:szCs w:val="20"/>
+              </w:rPr>
+            </w:pPr>
+            <w:r>
+              <w:rPr>
+                <w:rFonts w:ascii="Times New Roman" w:hAnsi="Times New Roman" w:cs="Times New Roman"/>
+                <w:sz w:val="20"/>
+                <w:szCs w:val="20"/>
+              </w:rPr>
+              <w:t>14611.2</w:t>
+            </w:r>
+          </w:p>
+        </w:tc>
+        <w:tc>
+          <w:tcPr>
+            <w:tcW w:w="360" w:type="dxa"/>
+          </w:tcPr>
+          <w:p>
+            <w:pPr>
+              <w:rPr>
+                <w:rFonts w:ascii="Times New Roman" w:hAnsi="Times New Roman" w:cs="Times New Roman"/>
+                <w:sz w:val="20"/>
+                <w:szCs w:val="20"/>
+              </w:rPr>
+            </w:pPr>
+            <w:r>
+              <w:rPr>
+                <w:rFonts w:ascii="Times New Roman" w:hAnsi="Times New Roman" w:cs="Times New Roman"/>
+                <w:sz w:val="20"/>
+                <w:szCs w:val="20"/>
+              </w:rPr>
+              <w:t>Y</w:t>
+            </w:r>
+          </w:p>
+        </w:tc>
+      </w:tr>
+      <w:tr>
+        <w:tc>
+          <w:tcPr>
+            <w:tcW w:w="715" w:type="dxa"/>
+          </w:tcPr>
+          <w:p>
+            <w:pPr>
+              <w:rPr>
+                <w:rFonts w:ascii="Times New Roman" w:hAnsi="Times New Roman" w:cs="Times New Roman"/>
+                <w:sz w:val="20"/>
+                <w:szCs w:val="20"/>
+              </w:rPr>
+            </w:pPr>
+            <w:r>
+              <w:rPr>
+                <w:rFonts w:ascii="Times New Roman" w:hAnsi="Times New Roman" w:cs="Times New Roman"/>
+                <w:sz w:val="20"/>
+                <w:szCs w:val="20"/>
+              </w:rPr>
+              <w:t>Unsynchronized</w:t>
+            </w:r>
+          </w:p>
+        </w:tc>
+        <w:tc>
+          <w:tcPr>
+            <w:tcW w:w="900" w:type="dxa"/>
+          </w:tcPr>
+          <w:p>
+            <w:pPr>
+              <w:rPr>
+                <w:rFonts w:ascii="Times New Roman" w:hAnsi="Times New Roman" w:cs="Times New Roman"/>
+                <w:sz w:val="20"/>
+                <w:szCs w:val="20"/>
+              </w:rPr>
+            </w:pPr>
+            <w:r>
+              <w:rPr>
+                <w:rFonts w:ascii="Times New Roman" w:hAnsi="Times New Roman" w:cs="Times New Roman"/>
+                <w:sz w:val="20"/>
+                <w:szCs w:val="20"/>
+              </w:rPr>
+              <w:t>54.6855</w:t>
+            </w:r>
+          </w:p>
+        </w:tc>
+        <w:tc>
+          <w:tcPr>
+            <w:tcW w:w="900" w:type="dxa"/>
+          </w:tcPr>
+          <w:p>
+            <w:pPr>
+              <w:rPr>
+                <w:rFonts w:ascii="Times New Roman" w:hAnsi="Times New Roman" w:cs="Times New Roman"/>
+                <w:sz w:val="20"/>
+                <w:szCs w:val="20"/>
+              </w:rPr>
+            </w:pPr>
+            <w:r>
+              <w:rPr>
+                <w:rFonts w:ascii="Times New Roman" w:hAnsi="Times New Roman" w:cs="Times New Roman"/>
+                <w:sz w:val="20"/>
+                <w:szCs w:val="20"/>
+              </w:rPr>
+              <w:t>1387.89</w:t>
+            </w:r>
+          </w:p>
+        </w:tc>
+        <w:tc>
+          <w:tcPr>
+            <w:tcW w:w="900" w:type="dxa"/>
+          </w:tcPr>
+          <w:p>
+            <w:pPr>
+              <w:rPr>
+                <w:rFonts w:ascii="Times New Roman" w:hAnsi="Times New Roman" w:cs="Times New Roman"/>
+                <w:sz w:val="20"/>
+                <w:szCs w:val="20"/>
+              </w:rPr>
+            </w:pPr>
+            <w:r>
+              <w:rPr>
+                <w:rFonts w:ascii="Times New Roman" w:hAnsi="Times New Roman" w:cs="Times New Roman"/>
+                <w:sz w:val="20"/>
+                <w:szCs w:val="20"/>
+              </w:rPr>
+              <w:t>3435.40</w:t>
+            </w:r>
+          </w:p>
+        </w:tc>
+        <w:tc>
+          <w:tcPr>
+            <w:tcW w:w="900" w:type="dxa"/>
+          </w:tcPr>
+          <w:p>
+            <w:pPr>
+              <w:rPr>
+                <w:rFonts w:ascii="Times New Roman" w:hAnsi="Times New Roman" w:cs="Times New Roman"/>
+                <w:sz w:val="20"/>
+                <w:szCs w:val="20"/>
+              </w:rPr>
+            </w:pPr>
+            <w:r>
+              <w:rPr>
+                <w:rFonts w:ascii="Times New Roman" w:hAnsi="Times New Roman" w:cs="Times New Roman"/>
+                <w:sz w:val="20"/>
+                <w:szCs w:val="20"/>
+              </w:rPr>
+              <w:t>8733.15</w:t>
+            </w:r>
+          </w:p>
+        </w:tc>
+        <w:tc>
+          <w:tcPr>
+            <w:tcW w:w="360" w:type="dxa"/>
+          </w:tcPr>
+          <w:p>
+            <w:pPr>
+              <w:rPr>
+                <w:rFonts w:ascii="Times New Roman" w:hAnsi="Times New Roman" w:cs="Times New Roman"/>
+                <w:sz w:val="20"/>
+                <w:szCs w:val="20"/>
+              </w:rPr>
+            </w:pPr>
+            <w:r>
+              <w:rPr>
+                <w:rFonts w:ascii="Times New Roman" w:hAnsi="Times New Roman" w:cs="Times New Roman"/>
+                <w:sz w:val="20"/>
+                <w:szCs w:val="20"/>
+              </w:rPr>
+              <w:t>N</w:t>
+            </w:r>
+          </w:p>
+        </w:tc>
+      </w:tr>
+      <w:tr>
+        <w:tc>
+          <w:tcPr>
+            <w:tcW w:w="715" w:type="dxa"/>
+          </w:tcPr>
+          <w:p>
+            <w:pPr>
+              <w:rPr>
+                <w:rFonts w:ascii="Times New Roman" w:hAnsi="Times New Roman" w:cs="Times New Roman"/>
+                <w:sz w:val="20"/>
+                <w:szCs w:val="20"/>
+              </w:rPr>
+            </w:pPr>
+            <w:proofErr w:type="spellStart"/>
+            <w:r>
+              <w:rPr>
+                <w:rFonts w:ascii="Times New Roman" w:hAnsi="Times New Roman" w:cs="Times New Roman"/>
+                <w:sz w:val="20"/>
+                <w:szCs w:val="20"/>
+              </w:rPr>
+              <w:t>GetNSet</w:t>
+            </w:r>
+            <w:proofErr w:type="spellEnd"/>
+          </w:p>
+        </w:tc>
+        <w:tc>
+          <w:tcPr>
+            <w:tcW w:w="900" w:type="dxa"/>
+          </w:tcPr>
+          <w:p>
+            <w:pPr>
+              <w:rPr>
+                <w:rFonts w:ascii="Times New Roman" w:hAnsi="Times New Roman" w:cs="Times New Roman"/>
+                <w:sz w:val="20"/>
+                <w:szCs w:val="20"/>
+              </w:rPr>
+            </w:pPr>
+            <w:r>
+              <w:rPr>
+                <w:rFonts w:ascii="Times New Roman" w:hAnsi="Times New Roman" w:cs="Times New Roman"/>
+                <w:sz w:val="20"/>
+                <w:szCs w:val="20"/>
+              </w:rPr>
+              <w:t>77.4668</w:t>
+            </w:r>
+          </w:p>
+        </w:tc>
+        <w:tc>
+          <w:tcPr>
+            <w:tcW w:w="900" w:type="dxa"/>
+          </w:tcPr>
+          <w:p>
+            <w:pPr>
+              <w:rPr>
+                <w:rFonts w:ascii="Times New Roman" w:hAnsi="Times New Roman" w:cs="Times New Roman"/>
+                <w:sz w:val="20"/>
+                <w:szCs w:val="20"/>
+              </w:rPr>
+            </w:pPr>
+            <w:r>
+              <w:rPr>
+                <w:rFonts w:ascii="Times New Roman" w:hAnsi="Times New Roman" w:cs="Times New Roman"/>
+                <w:sz w:val="20"/>
+                <w:szCs w:val="20"/>
+              </w:rPr>
+              <w:t>15</w:t>
+            </w:r>
+            <w:r>
+              <w:rPr>
+                <w:rFonts w:ascii="Times New Roman" w:hAnsi="Times New Roman" w:cs="Times New Roman"/>
+                <w:sz w:val="20"/>
+                <w:szCs w:val="20"/>
+              </w:rPr>
+              <w:t>30.07</w:t>
+            </w:r>
+          </w:p>
+        </w:tc>
+        <w:tc>
+          <w:tcPr>
+            <w:tcW w:w="900" w:type="dxa"/>
+          </w:tcPr>
+          <w:p>
+            <w:pPr>
+              <w:rPr>
+                <w:rFonts w:ascii="Times New Roman" w:hAnsi="Times New Roman" w:cs="Times New Roman"/>
+                <w:sz w:val="20"/>
+                <w:szCs w:val="20"/>
+              </w:rPr>
+            </w:pPr>
+            <w:r>
+              <w:rPr>
+                <w:rFonts w:ascii="Times New Roman" w:hAnsi="Times New Roman" w:cs="Times New Roman"/>
+                <w:sz w:val="20"/>
+                <w:szCs w:val="20"/>
+              </w:rPr>
+              <w:t>32</w:t>
+            </w:r>
+            <w:r>
+              <w:rPr>
+                <w:rFonts w:ascii="Times New Roman" w:hAnsi="Times New Roman" w:cs="Times New Roman"/>
+                <w:sz w:val="20"/>
+                <w:szCs w:val="20"/>
+              </w:rPr>
+              <w:t>64.15</w:t>
+            </w:r>
+          </w:p>
+        </w:tc>
+        <w:tc>
+          <w:tcPr>
+            <w:tcW w:w="900" w:type="dxa"/>
+          </w:tcPr>
+          <w:p>
+            <w:pPr>
+              <w:rPr>
+                <w:rFonts w:ascii="Times New Roman" w:hAnsi="Times New Roman" w:cs="Times New Roman"/>
+                <w:sz w:val="20"/>
+                <w:szCs w:val="20"/>
+              </w:rPr>
+            </w:pPr>
+            <w:r>
+              <w:rPr>
+                <w:rFonts w:ascii="Times New Roman" w:hAnsi="Times New Roman" w:cs="Times New Roman"/>
+                <w:sz w:val="20"/>
+                <w:szCs w:val="20"/>
+              </w:rPr>
+              <w:t>10</w:t>
+            </w:r>
+            <w:r>
+              <w:rPr>
+                <w:rFonts w:ascii="Times New Roman" w:hAnsi="Times New Roman" w:cs="Times New Roman"/>
+                <w:sz w:val="20"/>
+                <w:szCs w:val="20"/>
+              </w:rPr>
+              <w:t>506.6</w:t>
+            </w:r>
+          </w:p>
+        </w:tc>
+        <w:tc>
+          <w:tcPr>
+            <w:tcW w:w="360" w:type="dxa"/>
+          </w:tcPr>
+          <w:p>
+            <w:pPr>
+              <w:rPr>
+                <w:rFonts w:ascii="Times New Roman" w:hAnsi="Times New Roman" w:cs="Times New Roman"/>
+                <w:sz w:val="20"/>
+                <w:szCs w:val="20"/>
+              </w:rPr>
+            </w:pPr>
+            <w:r>
+              <w:rPr>
+                <w:rFonts w:ascii="Times New Roman" w:hAnsi="Times New Roman" w:cs="Times New Roman"/>
+                <w:sz w:val="20"/>
+                <w:szCs w:val="20"/>
+              </w:rPr>
+              <w:t>N</w:t>
+            </w:r>
+          </w:p>
+        </w:tc>
+      </w:tr>
+      <w:tr>
+        <w:trPr>
+          <w:trHeight w:val="206"/>
+        </w:trPr>
+        <w:tc>
+          <w:tcPr>
+            <w:tcW w:w="715" w:type="dxa"/>
+          </w:tcPr>
+          <w:p>
+            <w:pPr>
+              <w:rPr>
+                <w:rFonts w:ascii="Times New Roman" w:hAnsi="Times New Roman" w:cs="Times New Roman"/>
+                <w:sz w:val="20"/>
+                <w:szCs w:val="20"/>
+              </w:rPr>
+            </w:pPr>
+            <w:proofErr w:type="spellStart"/>
+            <w:r>
+              <w:rPr>
+                <w:rFonts w:ascii="Times New Roman" w:hAnsi="Times New Roman" w:cs="Times New Roman"/>
+                <w:sz w:val="20"/>
+                <w:szCs w:val="20"/>
+              </w:rPr>
+              <w:t>BetterSafe</w:t>
+            </w:r>
+            <w:proofErr w:type="spellEnd"/>
+          </w:p>
+        </w:tc>
+        <w:tc>
+          <w:tcPr>
+            <w:tcW w:w="900" w:type="dxa"/>
+          </w:tcPr>
+          <w:p>
+            <w:pPr>
+              <w:rPr>
+                <w:rFonts w:ascii="Times New Roman" w:hAnsi="Times New Roman" w:cs="Times New Roman"/>
+                <w:sz w:val="20"/>
+                <w:szCs w:val="20"/>
+              </w:rPr>
+            </w:pPr>
+            <w:r>
+              <w:rPr>
+                <w:rFonts w:ascii="Times New Roman" w:hAnsi="Times New Roman" w:cs="Times New Roman"/>
+                <w:sz w:val="20"/>
+                <w:szCs w:val="20"/>
+              </w:rPr>
+              <w:t>74.8322</w:t>
+            </w:r>
+          </w:p>
+        </w:tc>
+        <w:tc>
+          <w:tcPr>
+            <w:tcW w:w="900" w:type="dxa"/>
+          </w:tcPr>
+          <w:p>
+            <w:pPr>
+              <w:rPr>
+                <w:rFonts w:ascii="Times New Roman" w:hAnsi="Times New Roman" w:cs="Times New Roman"/>
+                <w:sz w:val="20"/>
+                <w:szCs w:val="20"/>
+              </w:rPr>
+            </w:pPr>
+            <w:r>
+              <w:rPr>
+                <w:rFonts w:ascii="Times New Roman" w:hAnsi="Times New Roman" w:cs="Times New Roman"/>
+                <w:sz w:val="20"/>
+                <w:szCs w:val="20"/>
+              </w:rPr>
+              <w:t>1423.28</w:t>
+            </w:r>
+          </w:p>
+        </w:tc>
+        <w:tc>
+          <w:tcPr>
+            <w:tcW w:w="900" w:type="dxa"/>
+          </w:tcPr>
+          <w:p>
+            <w:pPr>
+              <w:rPr>
+                <w:rFonts w:ascii="Times New Roman" w:hAnsi="Times New Roman" w:cs="Times New Roman"/>
+                <w:sz w:val="20"/>
+                <w:szCs w:val="20"/>
+              </w:rPr>
+            </w:pPr>
+            <w:r>
+              <w:rPr>
+                <w:rFonts w:ascii="Times New Roman" w:hAnsi="Times New Roman" w:cs="Times New Roman"/>
+                <w:sz w:val="20"/>
+                <w:szCs w:val="20"/>
+              </w:rPr>
+              <w:t>2780.35</w:t>
+            </w:r>
+          </w:p>
+        </w:tc>
+        <w:tc>
+          <w:tcPr>
+            <w:tcW w:w="900" w:type="dxa"/>
+          </w:tcPr>
+          <w:p>
+            <w:pPr>
+              <w:rPr>
+                <w:rFonts w:ascii="Times New Roman" w:hAnsi="Times New Roman" w:cs="Times New Roman"/>
+                <w:sz w:val="20"/>
+                <w:szCs w:val="20"/>
+              </w:rPr>
+            </w:pPr>
+            <w:r>
+              <w:rPr>
+                <w:rFonts w:ascii="Times New Roman" w:hAnsi="Times New Roman" w:cs="Times New Roman"/>
+                <w:sz w:val="20"/>
+                <w:szCs w:val="20"/>
+              </w:rPr>
+              <w:t>6949.57</w:t>
+            </w:r>
+          </w:p>
+        </w:tc>
+        <w:tc>
+          <w:tcPr>
+            <w:tcW w:w="360" w:type="dxa"/>
+          </w:tcPr>
+          <w:p>
+            <w:pPr>
+              <w:rPr>
+                <w:rFonts w:ascii="Times New Roman" w:hAnsi="Times New Roman" w:cs="Times New Roman"/>
+                <w:sz w:val="20"/>
+                <w:szCs w:val="20"/>
+              </w:rPr>
+            </w:pPr>
+            <w:r>
+              <w:rPr>
+                <w:rFonts w:ascii="Times New Roman" w:hAnsi="Times New Roman" w:cs="Times New Roman"/>
+                <w:sz w:val="20"/>
+                <w:szCs w:val="20"/>
+              </w:rPr>
+              <w:t>Y</w:t>
+            </w:r>
+          </w:p>
+        </w:tc>
+      </w:tr>
+    </w:tbl>
+    <w:p>
+      <w:pPr>
+        <w:rPr>
+          <w:rFonts w:ascii="Times New Roman" w:hAnsi="Times New Roman" w:cs="Times New Roman"/>
+          <w:sz w:val="20"/>
+          <w:szCs w:val="20"/>
+        </w:rPr>
+      </w:pPr>
+    </w:p>
+    <w:p>
+      <w:pPr>
+        <w:rPr>
+          <w:rFonts w:ascii="Times New Roman" w:hAnsi="Times New Roman" w:cs="Times New Roman"/>
+          <w:b/>
+          <w:sz w:val="20"/>
+          <w:szCs w:val="20"/>
+        </w:rPr>
+      </w:pPr>
+      <w:r>
+        <w:rPr>
+          <w:rFonts w:ascii="Times New Roman" w:hAnsi="Times New Roman" w:cs="Times New Roman"/>
+          <w:b/>
+          <w:sz w:val="20"/>
+          <w:szCs w:val="20"/>
+        </w:rPr>
+        <w:t xml:space="preserve">Figure 2. </w:t>
+      </w:r>
+      <w:r>
+        <w:rPr>
+          <w:rFonts w:ascii="Times New Roman" w:hAnsi="Times New Roman" w:cs="Times New Roman"/>
+          <w:b/>
+          <w:sz w:val="20"/>
+          <w:szCs w:val="20"/>
+        </w:rPr>
+        <w:t xml:space="preserve">Time for Transition with </w:t>
+      </w:r>
+      <w:r>
+        <w:rPr>
+          <w:rFonts w:ascii="Times New Roman" w:hAnsi="Times New Roman" w:cs="Times New Roman"/>
+          <w:b/>
+          <w:sz w:val="20"/>
+          <w:szCs w:val="20"/>
+        </w:rPr>
+        <w:t>8 threads and 6</w:t>
+      </w:r>
+      <w:r>
+        <w:rPr>
+          <w:rFonts w:ascii="Times New Roman" w:hAnsi="Times New Roman" w:cs="Times New Roman"/>
+          <w:b/>
+          <w:sz w:val="20"/>
+          <w:szCs w:val="20"/>
+        </w:rPr>
+        <w:t>00</w:t>
+      </w:r>
+      <w:r>
+        <w:rPr>
+          <w:rFonts w:ascii="Times New Roman" w:hAnsi="Times New Roman" w:cs="Times New Roman"/>
+          <w:b/>
+          <w:sz w:val="20"/>
+          <w:szCs w:val="20"/>
+        </w:rPr>
+        <w:t xml:space="preserve"> elements</w:t>
+      </w:r>
+    </w:p>
+    <w:tbl>
+      <w:tblPr>
+        <w:tblStyle w:val="TableGrid"/>
+        <w:tblW w:w="4675" w:type="dxa"/>
+        <w:tblLayout w:type="fixed"/>
+        <w:tblLook w:val="04A0" w:firstRow="1" w:lastRow="0" w:firstColumn="1" w:lastColumn="0" w:noHBand="0" w:noVBand="1"/>
+      </w:tblPr>
+      <w:tblGrid>
+        <w:gridCol w:w="985"/>
+        <w:gridCol w:w="1080"/>
+        <w:gridCol w:w="1080"/>
+        <w:gridCol w:w="1170"/>
+        <w:gridCol w:w="360"/>
+      </w:tblGrid>
+      <w:tr>
+        <w:tc>
+          <w:tcPr>
+            <w:tcW w:w="985" w:type="dxa"/>
+            <w:vMerge w:val="restart"/>
+          </w:tcPr>
+          <w:p>
+            <w:pPr>
+              <w:rPr>
+                <w:rFonts w:ascii="Times New Roman" w:hAnsi="Times New Roman" w:cs="Times New Roman"/>
+                <w:sz w:val="20"/>
+                <w:szCs w:val="20"/>
+              </w:rPr>
+            </w:pPr>
+            <w:r>
+              <w:rPr>
+                <w:rFonts w:ascii="Times New Roman" w:hAnsi="Times New Roman" w:cs="Times New Roman"/>
+                <w:sz w:val="20"/>
+                <w:szCs w:val="20"/>
+              </w:rPr>
+              <w:t>Memory Order Model</w:t>
+            </w:r>
+          </w:p>
+        </w:tc>
+        <w:tc>
+          <w:tcPr>
+            <w:tcW w:w="3330" w:type="dxa"/>
+            <w:gridSpan w:val="3"/>
+          </w:tcPr>
+          <w:p>
+            <w:pPr>
+              <w:rPr>
+                <w:rFonts w:ascii="Times New Roman" w:hAnsi="Times New Roman" w:cs="Times New Roman"/>
+                <w:sz w:val="20"/>
+                <w:szCs w:val="20"/>
+              </w:rPr>
+            </w:pPr>
+            <w:r>
+              <w:rPr>
+                <w:rFonts w:ascii="Times New Roman" w:hAnsi="Times New Roman" w:cs="Times New Roman"/>
+                <w:sz w:val="20"/>
+                <w:szCs w:val="20"/>
+              </w:rPr>
+              <w:t>Time for transition</w:t>
+            </w:r>
+            <w:r>
+              <w:rPr>
+                <w:rFonts w:ascii="Times New Roman" w:hAnsi="Times New Roman" w:cs="Times New Roman"/>
+                <w:sz w:val="20"/>
+                <w:szCs w:val="20"/>
+              </w:rPr>
+              <w:t xml:space="preserve"> </w:t>
+            </w:r>
+            <w:r>
+              <w:rPr>
+                <w:rFonts w:ascii="Times New Roman" w:hAnsi="Times New Roman" w:cs="Times New Roman"/>
+                <w:sz w:val="20"/>
+                <w:szCs w:val="20"/>
+              </w:rPr>
+              <w:t>(ns/transition)</w:t>
+            </w:r>
+          </w:p>
+        </w:tc>
+        <w:tc>
+          <w:tcPr>
+            <w:tcW w:w="360" w:type="dxa"/>
+            <w:vMerge w:val="restart"/>
+          </w:tcPr>
+          <w:p>
+            <w:pPr>
+              <w:rPr>
+                <w:rFonts w:ascii="Times New Roman" w:hAnsi="Times New Roman" w:cs="Times New Roman"/>
+                <w:sz w:val="20"/>
+                <w:szCs w:val="20"/>
+              </w:rPr>
+            </w:pPr>
+            <w:r>
+              <w:rPr>
+                <w:rFonts w:ascii="Times New Roman" w:hAnsi="Times New Roman" w:cs="Times New Roman"/>
+                <w:sz w:val="20"/>
+                <w:szCs w:val="20"/>
+              </w:rPr>
+              <w:t>DRF</w:t>
+            </w:r>
+          </w:p>
+        </w:tc>
+      </w:tr>
+      <w:tr>
+        <w:trPr>
+          <w:trHeight w:val="485"/>
+        </w:trPr>
+        <w:tc>
+          <w:tcPr>
+            <w:tcW w:w="985" w:type="dxa"/>
+            <w:vMerge/>
+          </w:tcPr>
+          <w:p>
+            <w:pPr>
+              <w:rPr>
+                <w:rFonts w:ascii="Times New Roman" w:hAnsi="Times New Roman" w:cs="Times New Roman"/>
+                <w:sz w:val="20"/>
+                <w:szCs w:val="20"/>
+              </w:rPr>
+            </w:pPr>
+          </w:p>
+        </w:tc>
+        <w:tc>
+          <w:tcPr>
+            <w:tcW w:w="1080" w:type="dxa"/>
+          </w:tcPr>
+          <w:p>
+            <w:pPr>
+              <w:rPr>
+                <w:rFonts w:ascii="Times New Roman" w:hAnsi="Times New Roman" w:cs="Times New Roman"/>
+                <w:sz w:val="20"/>
+                <w:szCs w:val="20"/>
+              </w:rPr>
+            </w:pPr>
+            <w:r>
+              <w:rPr>
+                <w:rFonts w:ascii="Times New Roman" w:hAnsi="Times New Roman" w:cs="Times New Roman"/>
+                <w:sz w:val="20"/>
+                <w:szCs w:val="20"/>
+              </w:rPr>
+              <w:t>1000 swaps</w:t>
+            </w:r>
+          </w:p>
+        </w:tc>
+        <w:tc>
+          <w:tcPr>
+            <w:tcW w:w="1080" w:type="dxa"/>
+          </w:tcPr>
+          <w:p>
+            <w:pPr>
+              <w:rPr>
+                <w:rFonts w:ascii="Times New Roman" w:hAnsi="Times New Roman" w:cs="Times New Roman"/>
+                <w:sz w:val="20"/>
+                <w:szCs w:val="20"/>
+              </w:rPr>
+            </w:pPr>
+            <w:r>
+              <w:rPr>
+                <w:rFonts w:ascii="Times New Roman" w:hAnsi="Times New Roman" w:cs="Times New Roman"/>
+                <w:sz w:val="20"/>
+                <w:szCs w:val="20"/>
+              </w:rPr>
+              <w:t>10, 000 swaps</w:t>
+            </w:r>
+          </w:p>
+        </w:tc>
+        <w:tc>
+          <w:tcPr>
+            <w:tcW w:w="1170" w:type="dxa"/>
+          </w:tcPr>
+          <w:p>
+            <w:pPr>
+              <w:rPr>
+                <w:rFonts w:ascii="Times New Roman" w:hAnsi="Times New Roman" w:cs="Times New Roman"/>
+                <w:sz w:val="20"/>
+                <w:szCs w:val="20"/>
+              </w:rPr>
+            </w:pPr>
+            <w:r>
+              <w:rPr>
+                <w:rFonts w:ascii="Times New Roman" w:hAnsi="Times New Roman" w:cs="Times New Roman"/>
+                <w:sz w:val="20"/>
+                <w:szCs w:val="20"/>
+              </w:rPr>
+              <w:t>1,000,000 swaps</w:t>
+            </w:r>
+          </w:p>
+        </w:tc>
+        <w:tc>
+          <w:tcPr>
+            <w:tcW w:w="360" w:type="dxa"/>
+            <w:vMerge/>
+          </w:tcPr>
+          <w:p>
+            <w:pPr>
+              <w:rPr>
+                <w:rFonts w:ascii="Times New Roman" w:hAnsi="Times New Roman" w:cs="Times New Roman"/>
+                <w:sz w:val="20"/>
+                <w:szCs w:val="20"/>
+              </w:rPr>
+            </w:pPr>
+          </w:p>
+        </w:tc>
+      </w:tr>
+      <w:tr>
+        <w:trPr>
+          <w:trHeight w:val="269"/>
+        </w:trPr>
+        <w:tc>
+          <w:tcPr>
+            <w:tcW w:w="985" w:type="dxa"/>
+          </w:tcPr>
+          <w:p>
+            <w:pPr>
+              <w:rPr>
+                <w:rFonts w:ascii="Times New Roman" w:hAnsi="Times New Roman" w:cs="Times New Roman"/>
+                <w:sz w:val="20"/>
+                <w:szCs w:val="20"/>
+              </w:rPr>
+            </w:pPr>
+            <w:r>
+              <w:rPr>
+                <w:rFonts w:ascii="Times New Roman" w:hAnsi="Times New Roman" w:cs="Times New Roman"/>
+                <w:sz w:val="20"/>
+                <w:szCs w:val="20"/>
+              </w:rPr>
+              <w:t>Null</w:t>
+            </w:r>
+          </w:p>
+        </w:tc>
+        <w:tc>
+          <w:tcPr>
+            <w:tcW w:w="1080" w:type="dxa"/>
+          </w:tcPr>
+          <w:p>
+            <w:pPr>
+              <w:rPr>
+                <w:rFonts w:ascii="Times New Roman" w:hAnsi="Times New Roman" w:cs="Times New Roman"/>
+                <w:sz w:val="20"/>
+                <w:szCs w:val="20"/>
+              </w:rPr>
+            </w:pPr>
+            <w:r>
+              <w:rPr>
+                <w:rFonts w:ascii="Times New Roman" w:hAnsi="Times New Roman" w:cs="Times New Roman"/>
+                <w:sz w:val="20"/>
+                <w:szCs w:val="20"/>
+              </w:rPr>
+              <w:t>25359.0</w:t>
+            </w:r>
+          </w:p>
+        </w:tc>
+        <w:tc>
+          <w:tcPr>
+            <w:tcW w:w="1080" w:type="dxa"/>
+          </w:tcPr>
+          <w:p>
+            <w:pPr>
+              <w:rPr>
+                <w:rFonts w:ascii="Times New Roman" w:hAnsi="Times New Roman" w:cs="Times New Roman"/>
+                <w:sz w:val="20"/>
+                <w:szCs w:val="20"/>
+              </w:rPr>
+            </w:pPr>
+            <w:r>
+              <w:rPr>
+                <w:rFonts w:ascii="Times New Roman" w:hAnsi="Times New Roman" w:cs="Times New Roman"/>
+                <w:sz w:val="20"/>
+                <w:szCs w:val="20"/>
+              </w:rPr>
+              <w:t>6122.57</w:t>
+            </w:r>
+          </w:p>
+        </w:tc>
+        <w:tc>
+          <w:tcPr>
+            <w:tcW w:w="1170" w:type="dxa"/>
+          </w:tcPr>
+          <w:p>
+            <w:pPr>
+              <w:rPr>
+                <w:rFonts w:ascii="Times New Roman" w:hAnsi="Times New Roman" w:cs="Times New Roman"/>
+                <w:sz w:val="20"/>
+                <w:szCs w:val="20"/>
+              </w:rPr>
+            </w:pPr>
+            <w:r>
+              <w:rPr>
+                <w:rFonts w:ascii="Times New Roman" w:hAnsi="Times New Roman" w:cs="Times New Roman"/>
+                <w:sz w:val="20"/>
+                <w:szCs w:val="20"/>
+              </w:rPr>
+              <w:t>1431.27</w:t>
+            </w:r>
+          </w:p>
+        </w:tc>
+        <w:tc>
+          <w:tcPr>
+            <w:tcW w:w="360" w:type="dxa"/>
+          </w:tcPr>
+          <w:p>
+            <w:pPr>
+              <w:rPr>
+                <w:rFonts w:ascii="Times New Roman" w:hAnsi="Times New Roman" w:cs="Times New Roman"/>
+                <w:sz w:val="20"/>
+                <w:szCs w:val="20"/>
+              </w:rPr>
+            </w:pPr>
+            <w:r>
+              <w:rPr>
+                <w:rFonts w:ascii="Times New Roman" w:hAnsi="Times New Roman" w:cs="Times New Roman"/>
+                <w:sz w:val="20"/>
+                <w:szCs w:val="20"/>
+              </w:rPr>
+              <w:t>Y</w:t>
+            </w:r>
+          </w:p>
+        </w:tc>
+      </w:tr>
+      <w:tr>
+        <w:tc>
+          <w:tcPr>
+            <w:tcW w:w="985" w:type="dxa"/>
+          </w:tcPr>
+          <w:p>
+            <w:pPr>
+              <w:rPr>
+                <w:rFonts w:ascii="Times New Roman" w:hAnsi="Times New Roman" w:cs="Times New Roman"/>
+                <w:sz w:val="20"/>
+                <w:szCs w:val="20"/>
+              </w:rPr>
+            </w:pPr>
+            <w:r>
+              <w:rPr>
+                <w:rFonts w:ascii="Times New Roman" w:hAnsi="Times New Roman" w:cs="Times New Roman"/>
+                <w:sz w:val="20"/>
+                <w:szCs w:val="20"/>
+              </w:rPr>
+              <w:t>Synchronized</w:t>
+            </w:r>
+          </w:p>
+        </w:tc>
+        <w:tc>
+          <w:tcPr>
+            <w:tcW w:w="1080" w:type="dxa"/>
+          </w:tcPr>
+          <w:p>
+            <w:pPr>
+              <w:rPr>
+                <w:rFonts w:ascii="Times New Roman" w:hAnsi="Times New Roman" w:cs="Times New Roman"/>
+                <w:sz w:val="20"/>
+                <w:szCs w:val="20"/>
+              </w:rPr>
+            </w:pPr>
+            <w:r>
+              <w:rPr>
+                <w:rFonts w:ascii="Times New Roman" w:hAnsi="Times New Roman" w:cs="Times New Roman"/>
+                <w:sz w:val="20"/>
+                <w:szCs w:val="20"/>
+              </w:rPr>
+              <w:t>36678.4</w:t>
+            </w:r>
+          </w:p>
+        </w:tc>
+        <w:tc>
+          <w:tcPr>
+            <w:tcW w:w="1080" w:type="dxa"/>
+          </w:tcPr>
+          <w:p>
+            <w:pPr>
+              <w:rPr>
+                <w:rFonts w:ascii="Times New Roman" w:hAnsi="Times New Roman" w:cs="Times New Roman"/>
+                <w:sz w:val="20"/>
+                <w:szCs w:val="20"/>
+              </w:rPr>
+            </w:pPr>
+            <w:r>
+              <w:rPr>
+                <w:rFonts w:ascii="Times New Roman" w:hAnsi="Times New Roman" w:cs="Times New Roman"/>
+                <w:sz w:val="20"/>
+                <w:szCs w:val="20"/>
+              </w:rPr>
+              <w:t>11338.2</w:t>
+            </w:r>
+          </w:p>
+        </w:tc>
+        <w:tc>
+          <w:tcPr>
+            <w:tcW w:w="1170" w:type="dxa"/>
+          </w:tcPr>
+          <w:p>
+            <w:pPr>
+              <w:rPr>
+                <w:rFonts w:ascii="Times New Roman" w:hAnsi="Times New Roman" w:cs="Times New Roman"/>
+                <w:sz w:val="20"/>
+                <w:szCs w:val="20"/>
+              </w:rPr>
+            </w:pPr>
+            <w:r>
+              <w:rPr>
+                <w:rFonts w:ascii="Times New Roman" w:hAnsi="Times New Roman" w:cs="Times New Roman"/>
+                <w:sz w:val="20"/>
+                <w:szCs w:val="20"/>
+              </w:rPr>
+              <w:t>2760.19</w:t>
+            </w:r>
+          </w:p>
+        </w:tc>
+        <w:tc>
+          <w:tcPr>
+            <w:tcW w:w="360" w:type="dxa"/>
+          </w:tcPr>
+          <w:p>
+            <w:pPr>
+              <w:rPr>
+                <w:rFonts w:ascii="Times New Roman" w:hAnsi="Times New Roman" w:cs="Times New Roman"/>
+                <w:sz w:val="20"/>
+                <w:szCs w:val="20"/>
+              </w:rPr>
+            </w:pPr>
+            <w:r>
+              <w:rPr>
+                <w:rFonts w:ascii="Times New Roman" w:hAnsi="Times New Roman" w:cs="Times New Roman"/>
+                <w:sz w:val="20"/>
+                <w:szCs w:val="20"/>
+              </w:rPr>
+              <w:t>Y</w:t>
+            </w:r>
+          </w:p>
+        </w:tc>
+      </w:tr>
+      <w:tr>
+        <w:tc>
+          <w:tcPr>
+            <w:tcW w:w="985" w:type="dxa"/>
+          </w:tcPr>
+          <w:p>
+            <w:pPr>
+              <w:rPr>
+                <w:rFonts w:ascii="Times New Roman" w:hAnsi="Times New Roman" w:cs="Times New Roman"/>
+                <w:sz w:val="20"/>
+                <w:szCs w:val="20"/>
+              </w:rPr>
+            </w:pPr>
+            <w:r>
+              <w:rPr>
+                <w:rFonts w:ascii="Times New Roman" w:hAnsi="Times New Roman" w:cs="Times New Roman"/>
+                <w:sz w:val="20"/>
+                <w:szCs w:val="20"/>
+              </w:rPr>
+              <w:t>Unsynchronized</w:t>
+            </w:r>
+          </w:p>
+        </w:tc>
+        <w:tc>
+          <w:tcPr>
+            <w:tcW w:w="1080" w:type="dxa"/>
+          </w:tcPr>
+          <w:p>
+            <w:pPr>
+              <w:rPr>
+                <w:rFonts w:ascii="Times New Roman" w:hAnsi="Times New Roman" w:cs="Times New Roman"/>
+                <w:sz w:val="20"/>
+                <w:szCs w:val="20"/>
+              </w:rPr>
+            </w:pPr>
+            <w:r>
+              <w:rPr>
+                <w:rFonts w:ascii="Times New Roman" w:hAnsi="Times New Roman" w:cs="Times New Roman"/>
+                <w:sz w:val="20"/>
+                <w:szCs w:val="20"/>
+              </w:rPr>
+              <w:t>38361.2</w:t>
+            </w:r>
+          </w:p>
+        </w:tc>
+        <w:tc>
+          <w:tcPr>
+            <w:tcW w:w="1080" w:type="dxa"/>
+          </w:tcPr>
+          <w:p>
+            <w:pPr>
+              <w:rPr>
+                <w:rFonts w:ascii="Times New Roman" w:hAnsi="Times New Roman" w:cs="Times New Roman"/>
+                <w:sz w:val="20"/>
+                <w:szCs w:val="20"/>
+              </w:rPr>
+            </w:pPr>
+            <w:r>
+              <w:rPr>
+                <w:rFonts w:ascii="Times New Roman" w:hAnsi="Times New Roman" w:cs="Times New Roman"/>
+                <w:sz w:val="20"/>
+                <w:szCs w:val="20"/>
+              </w:rPr>
+              <w:t>9145.48</w:t>
+            </w:r>
+          </w:p>
+        </w:tc>
+        <w:tc>
+          <w:tcPr>
+            <w:tcW w:w="1170" w:type="dxa"/>
+          </w:tcPr>
+          <w:p>
+            <w:pPr>
+              <w:rPr>
+                <w:rFonts w:ascii="Times New Roman" w:hAnsi="Times New Roman" w:cs="Times New Roman"/>
+                <w:sz w:val="20"/>
+                <w:szCs w:val="20"/>
+              </w:rPr>
+            </w:pPr>
+            <w:r>
+              <w:rPr>
+                <w:rFonts w:ascii="Times New Roman" w:hAnsi="Times New Roman" w:cs="Times New Roman"/>
+                <w:sz w:val="20"/>
+                <w:szCs w:val="20"/>
+              </w:rPr>
+              <w:t>1387.89</w:t>
+            </w:r>
+          </w:p>
+        </w:tc>
+        <w:tc>
+          <w:tcPr>
+            <w:tcW w:w="360" w:type="dxa"/>
+          </w:tcPr>
+          <w:p>
+            <w:pPr>
+              <w:rPr>
+                <w:rFonts w:ascii="Times New Roman" w:hAnsi="Times New Roman" w:cs="Times New Roman"/>
+                <w:sz w:val="20"/>
+                <w:szCs w:val="20"/>
+              </w:rPr>
+            </w:pPr>
+            <w:r>
+              <w:rPr>
+                <w:rFonts w:ascii="Times New Roman" w:hAnsi="Times New Roman" w:cs="Times New Roman"/>
+                <w:sz w:val="20"/>
+                <w:szCs w:val="20"/>
+              </w:rPr>
+              <w:t>N</w:t>
+            </w:r>
+          </w:p>
+        </w:tc>
+      </w:tr>
+      <w:tr>
+        <w:tc>
+          <w:tcPr>
+            <w:tcW w:w="985" w:type="dxa"/>
+          </w:tcPr>
+          <w:p>
+            <w:pPr>
+              <w:rPr>
+                <w:rFonts w:ascii="Times New Roman" w:hAnsi="Times New Roman" w:cs="Times New Roman"/>
+                <w:sz w:val="20"/>
+                <w:szCs w:val="20"/>
+              </w:rPr>
+            </w:pPr>
+            <w:proofErr w:type="spellStart"/>
+            <w:r>
+              <w:rPr>
+                <w:rFonts w:ascii="Times New Roman" w:hAnsi="Times New Roman" w:cs="Times New Roman"/>
+                <w:sz w:val="20"/>
+                <w:szCs w:val="20"/>
+              </w:rPr>
+              <w:t>GetNSet</w:t>
+            </w:r>
+            <w:proofErr w:type="spellEnd"/>
+          </w:p>
+        </w:tc>
+        <w:tc>
+          <w:tcPr>
+            <w:tcW w:w="1080" w:type="dxa"/>
+          </w:tcPr>
+          <w:p>
+            <w:pPr>
+              <w:rPr>
+                <w:rFonts w:ascii="Times New Roman" w:hAnsi="Times New Roman" w:cs="Times New Roman"/>
+                <w:sz w:val="20"/>
+                <w:szCs w:val="20"/>
+              </w:rPr>
+            </w:pPr>
+            <w:r>
+              <w:rPr>
+                <w:rFonts w:ascii="Times New Roman" w:hAnsi="Times New Roman" w:cs="Times New Roman"/>
+                <w:sz w:val="20"/>
+                <w:szCs w:val="20"/>
+              </w:rPr>
+              <w:t>44213.3</w:t>
+            </w:r>
+          </w:p>
+        </w:tc>
+        <w:tc>
+          <w:tcPr>
+            <w:tcW w:w="1080" w:type="dxa"/>
+          </w:tcPr>
+          <w:p>
+            <w:pPr>
+              <w:rPr>
+                <w:rFonts w:ascii="Times New Roman" w:hAnsi="Times New Roman" w:cs="Times New Roman"/>
+                <w:sz w:val="20"/>
+                <w:szCs w:val="20"/>
+              </w:rPr>
+            </w:pPr>
+            <w:r>
+              <w:rPr>
+                <w:rFonts w:ascii="Times New Roman" w:hAnsi="Times New Roman" w:cs="Times New Roman"/>
+                <w:sz w:val="20"/>
+                <w:szCs w:val="20"/>
+              </w:rPr>
+              <w:t>12716.8</w:t>
+            </w:r>
+          </w:p>
+        </w:tc>
+        <w:tc>
+          <w:tcPr>
+            <w:tcW w:w="1170" w:type="dxa"/>
+          </w:tcPr>
+          <w:p>
+            <w:pPr>
+              <w:rPr>
+                <w:rFonts w:ascii="Times New Roman" w:hAnsi="Times New Roman" w:cs="Times New Roman"/>
+                <w:sz w:val="20"/>
+                <w:szCs w:val="20"/>
+              </w:rPr>
+            </w:pPr>
+            <w:r>
+              <w:rPr>
+                <w:rFonts w:ascii="Times New Roman" w:hAnsi="Times New Roman" w:cs="Times New Roman"/>
+                <w:sz w:val="20"/>
+                <w:szCs w:val="20"/>
+              </w:rPr>
+              <w:t>4130.07</w:t>
+            </w:r>
+          </w:p>
+        </w:tc>
+        <w:tc>
+          <w:tcPr>
+            <w:tcW w:w="360" w:type="dxa"/>
+          </w:tcPr>
+          <w:p>
+            <w:pPr>
+              <w:rPr>
+                <w:rFonts w:ascii="Times New Roman" w:hAnsi="Times New Roman" w:cs="Times New Roman"/>
+                <w:sz w:val="20"/>
+                <w:szCs w:val="20"/>
+              </w:rPr>
+            </w:pPr>
+            <w:r>
+              <w:rPr>
+                <w:rFonts w:ascii="Times New Roman" w:hAnsi="Times New Roman" w:cs="Times New Roman"/>
+                <w:sz w:val="20"/>
+                <w:szCs w:val="20"/>
+              </w:rPr>
+              <w:t>N</w:t>
+            </w:r>
+          </w:p>
+        </w:tc>
+      </w:tr>
+      <w:tr>
+        <w:tc>
+          <w:tcPr>
+            <w:tcW w:w="985" w:type="dxa"/>
+          </w:tcPr>
+          <w:p>
+            <w:pPr>
+              <w:rPr>
+                <w:rFonts w:ascii="Times New Roman" w:hAnsi="Times New Roman" w:cs="Times New Roman"/>
+                <w:sz w:val="20"/>
+                <w:szCs w:val="20"/>
+              </w:rPr>
+            </w:pPr>
+            <w:proofErr w:type="spellStart"/>
+            <w:r>
+              <w:rPr>
+                <w:rFonts w:ascii="Times New Roman" w:hAnsi="Times New Roman" w:cs="Times New Roman"/>
+                <w:sz w:val="20"/>
+                <w:szCs w:val="20"/>
+              </w:rPr>
+              <w:t>BetterSafe</w:t>
+            </w:r>
+            <w:proofErr w:type="spellEnd"/>
+          </w:p>
+        </w:tc>
+        <w:tc>
+          <w:tcPr>
+            <w:tcW w:w="1080" w:type="dxa"/>
+          </w:tcPr>
+          <w:p>
+            <w:pPr>
+              <w:rPr>
+                <w:rFonts w:ascii="Times New Roman" w:hAnsi="Times New Roman" w:cs="Times New Roman"/>
+                <w:sz w:val="20"/>
+                <w:szCs w:val="20"/>
+              </w:rPr>
+            </w:pPr>
+            <w:r>
+              <w:rPr>
+                <w:rFonts w:ascii="Times New Roman" w:hAnsi="Times New Roman" w:cs="Times New Roman"/>
+                <w:sz w:val="20"/>
+                <w:szCs w:val="20"/>
+              </w:rPr>
+              <w:t>57324.2</w:t>
+            </w:r>
+          </w:p>
+        </w:tc>
+        <w:tc>
+          <w:tcPr>
+            <w:tcW w:w="1080" w:type="dxa"/>
+          </w:tcPr>
+          <w:p>
+            <w:pPr>
+              <w:rPr>
+                <w:rFonts w:ascii="Times New Roman" w:hAnsi="Times New Roman" w:cs="Times New Roman"/>
+                <w:sz w:val="20"/>
+                <w:szCs w:val="20"/>
+              </w:rPr>
+            </w:pPr>
+            <w:r>
+              <w:rPr>
+                <w:rFonts w:ascii="Times New Roman" w:hAnsi="Times New Roman" w:cs="Times New Roman"/>
+                <w:sz w:val="20"/>
+                <w:szCs w:val="20"/>
+              </w:rPr>
+              <w:t>13149.7</w:t>
+            </w:r>
+          </w:p>
+        </w:tc>
+        <w:tc>
+          <w:tcPr>
+            <w:tcW w:w="1170" w:type="dxa"/>
+          </w:tcPr>
+          <w:p>
+            <w:pPr>
+              <w:rPr>
+                <w:rFonts w:ascii="Times New Roman" w:hAnsi="Times New Roman" w:cs="Times New Roman"/>
+                <w:sz w:val="20"/>
+                <w:szCs w:val="20"/>
+              </w:rPr>
+            </w:pPr>
+            <w:r>
+              <w:rPr>
+                <w:rFonts w:ascii="Times New Roman" w:hAnsi="Times New Roman" w:cs="Times New Roman"/>
+                <w:sz w:val="20"/>
+                <w:szCs w:val="20"/>
+              </w:rPr>
+              <w:t>1423.28</w:t>
+            </w:r>
+          </w:p>
+        </w:tc>
+        <w:tc>
+          <w:tcPr>
+            <w:tcW w:w="360" w:type="dxa"/>
+          </w:tcPr>
+          <w:p>
+            <w:pPr>
+              <w:rPr>
+                <w:rFonts w:ascii="Times New Roman" w:hAnsi="Times New Roman" w:cs="Times New Roman"/>
+                <w:sz w:val="20"/>
+                <w:szCs w:val="20"/>
+              </w:rPr>
+            </w:pPr>
+            <w:r>
+              <w:rPr>
+                <w:rFonts w:ascii="Times New Roman" w:hAnsi="Times New Roman" w:cs="Times New Roman"/>
+                <w:sz w:val="20"/>
+                <w:szCs w:val="20"/>
+              </w:rPr>
+              <w:t>Y</w:t>
+            </w:r>
+          </w:p>
+        </w:tc>
+      </w:tr>
+    </w:tbl>
+    <w:p>
+      <w:pPr>
+        <w:rPr>
+          <w:rFonts w:ascii="Times New Roman" w:hAnsi="Times New Roman" w:cs="Times New Roman"/>
+          <w:sz w:val="20"/>
+          <w:szCs w:val="20"/>
+        </w:rPr>
+      </w:pPr>
+    </w:p>
+    <w:p>
+      <w:pPr>
+        <w:rPr>
+          <w:rFonts w:ascii="Times New Roman" w:hAnsi="Times New Roman" w:cs="Times New Roman"/>
+          <w:b/>
+          <w:sz w:val="20"/>
+          <w:szCs w:val="20"/>
+        </w:rPr>
+      </w:pPr>
+      <w:r>
+        <w:rPr>
+          <w:rFonts w:ascii="Times New Roman" w:hAnsi="Times New Roman" w:cs="Times New Roman"/>
+          <w:b/>
+          <w:sz w:val="20"/>
+          <w:szCs w:val="20"/>
+        </w:rPr>
+        <w:t xml:space="preserve">Figure 3. </w:t>
+      </w:r>
+      <w:r>
+        <w:rPr>
+          <w:rFonts w:ascii="Times New Roman" w:hAnsi="Times New Roman" w:cs="Times New Roman"/>
+          <w:b/>
+          <w:sz w:val="20"/>
+          <w:szCs w:val="20"/>
+        </w:rPr>
+        <w:t>Time for Transition with 1,000,000 swaps and 8 threads</w:t>
+      </w:r>
+    </w:p>
+    <w:tbl>
+      <w:tblPr>
+        <w:tblStyle w:val="TableGrid"/>
+        <w:tblW w:w="4675" w:type="dxa"/>
+        <w:tblLayout w:type="fixed"/>
+        <w:tblLook w:val="04A0" w:firstRow="1" w:lastRow="0" w:firstColumn="1" w:lastColumn="0" w:noHBand="0" w:noVBand="1"/>
+      </w:tblPr>
+      <w:tblGrid>
+        <w:gridCol w:w="985"/>
+        <w:gridCol w:w="1080"/>
+        <w:gridCol w:w="1080"/>
+        <w:gridCol w:w="1170"/>
+        <w:gridCol w:w="360"/>
+      </w:tblGrid>
+      <w:tr>
+        <w:tc>
+          <w:tcPr>
+            <w:tcW w:w="985" w:type="dxa"/>
+            <w:vMerge w:val="restart"/>
+          </w:tcPr>
+          <w:p>
+            <w:pPr>
+              <w:rPr>
+                <w:rFonts w:ascii="Times New Roman" w:hAnsi="Times New Roman" w:cs="Times New Roman"/>
+                <w:sz w:val="20"/>
+                <w:szCs w:val="20"/>
+              </w:rPr>
+            </w:pPr>
+            <w:r>
+              <w:rPr>
+                <w:rFonts w:ascii="Times New Roman" w:hAnsi="Times New Roman" w:cs="Times New Roman"/>
+                <w:sz w:val="20"/>
+                <w:szCs w:val="20"/>
+              </w:rPr>
+              <w:t>Memory Order Model</w:t>
+            </w:r>
+          </w:p>
+        </w:tc>
+        <w:tc>
+          <w:tcPr>
+            <w:tcW w:w="3330" w:type="dxa"/>
+            <w:gridSpan w:val="3"/>
+          </w:tcPr>
+          <w:p>
+            <w:pPr>
+              <w:rPr>
+                <w:rFonts w:ascii="Times New Roman" w:hAnsi="Times New Roman" w:cs="Times New Roman"/>
+                <w:sz w:val="20"/>
+                <w:szCs w:val="20"/>
+              </w:rPr>
+            </w:pPr>
+            <w:r>
+              <w:rPr>
+                <w:rFonts w:ascii="Times New Roman" w:hAnsi="Times New Roman" w:cs="Times New Roman"/>
+                <w:sz w:val="20"/>
+                <w:szCs w:val="20"/>
+              </w:rPr>
+              <w:t>Time for transition (ns/transition)</w:t>
+            </w:r>
+          </w:p>
+        </w:tc>
+        <w:tc>
+          <w:tcPr>
+            <w:tcW w:w="360" w:type="dxa"/>
+            <w:vMerge w:val="restart"/>
+          </w:tcPr>
+          <w:p>
+            <w:pPr>
+              <w:rPr>
+                <w:rFonts w:ascii="Times New Roman" w:hAnsi="Times New Roman" w:cs="Times New Roman"/>
+                <w:sz w:val="20"/>
+                <w:szCs w:val="20"/>
+              </w:rPr>
+            </w:pPr>
+            <w:r>
+              <w:rPr>
+                <w:rFonts w:ascii="Times New Roman" w:hAnsi="Times New Roman" w:cs="Times New Roman"/>
+                <w:sz w:val="20"/>
+                <w:szCs w:val="20"/>
+              </w:rPr>
+              <w:t>DRF</w:t>
+            </w:r>
+          </w:p>
+        </w:tc>
+      </w:tr>
+      <w:tr>
+        <w:trPr>
+          <w:trHeight w:val="485"/>
+        </w:trPr>
+        <w:tc>
+          <w:tcPr>
+            <w:tcW w:w="985" w:type="dxa"/>
+            <w:vMerge/>
+          </w:tcPr>
+          <w:p>
+            <w:pPr>
+              <w:rPr>
+                <w:rFonts w:ascii="Times New Roman" w:hAnsi="Times New Roman" w:cs="Times New Roman"/>
+                <w:sz w:val="20"/>
+                <w:szCs w:val="20"/>
+              </w:rPr>
+            </w:pPr>
+          </w:p>
+        </w:tc>
+        <w:tc>
+          <w:tcPr>
+            <w:tcW w:w="1080" w:type="dxa"/>
+          </w:tcPr>
+          <w:p>
+            <w:pPr>
+              <w:rPr>
+                <w:rFonts w:ascii="Times New Roman" w:hAnsi="Times New Roman" w:cs="Times New Roman"/>
+                <w:sz w:val="20"/>
+                <w:szCs w:val="20"/>
+              </w:rPr>
+            </w:pPr>
+            <w:r>
+              <w:rPr>
+                <w:rFonts w:ascii="Times New Roman" w:hAnsi="Times New Roman" w:cs="Times New Roman"/>
+                <w:sz w:val="20"/>
+                <w:szCs w:val="20"/>
+              </w:rPr>
+              <w:t>6 elements</w:t>
+            </w:r>
+          </w:p>
+        </w:tc>
+        <w:tc>
+          <w:tcPr>
+            <w:tcW w:w="1080" w:type="dxa"/>
+          </w:tcPr>
+          <w:p>
+            <w:pPr>
+              <w:rPr>
+                <w:rFonts w:ascii="Times New Roman" w:hAnsi="Times New Roman" w:cs="Times New Roman"/>
+                <w:sz w:val="20"/>
+                <w:szCs w:val="20"/>
+              </w:rPr>
+            </w:pPr>
+            <w:r>
+              <w:rPr>
+                <w:rFonts w:ascii="Times New Roman" w:hAnsi="Times New Roman" w:cs="Times New Roman"/>
+                <w:sz w:val="20"/>
+                <w:szCs w:val="20"/>
+              </w:rPr>
+              <w:t>100 elements</w:t>
+            </w:r>
+          </w:p>
+        </w:tc>
+        <w:tc>
+          <w:tcPr>
+            <w:tcW w:w="1170" w:type="dxa"/>
+          </w:tcPr>
+          <w:p>
+            <w:pPr>
+              <w:rPr>
+                <w:rFonts w:ascii="Times New Roman" w:hAnsi="Times New Roman" w:cs="Times New Roman"/>
+                <w:sz w:val="20"/>
+                <w:szCs w:val="20"/>
+              </w:rPr>
+            </w:pPr>
+            <w:r>
+              <w:rPr>
+                <w:rFonts w:ascii="Times New Roman" w:hAnsi="Times New Roman" w:cs="Times New Roman"/>
+                <w:sz w:val="20"/>
+                <w:szCs w:val="20"/>
+              </w:rPr>
+              <w:t>600 elements</w:t>
+            </w:r>
+          </w:p>
+        </w:tc>
+        <w:tc>
+          <w:tcPr>
+            <w:tcW w:w="360" w:type="dxa"/>
+            <w:vMerge/>
+          </w:tcPr>
+          <w:p>
+            <w:pPr>
+              <w:rPr>
+                <w:rFonts w:ascii="Times New Roman" w:hAnsi="Times New Roman" w:cs="Times New Roman"/>
+                <w:sz w:val="20"/>
+                <w:szCs w:val="20"/>
+              </w:rPr>
+            </w:pPr>
+          </w:p>
+        </w:tc>
+      </w:tr>
+      <w:tr>
+        <w:tc>
+          <w:tcPr>
+            <w:tcW w:w="985" w:type="dxa"/>
+          </w:tcPr>
+          <w:p>
+            <w:pPr>
+              <w:rPr>
+                <w:rFonts w:ascii="Times New Roman" w:hAnsi="Times New Roman" w:cs="Times New Roman"/>
+                <w:sz w:val="20"/>
+                <w:szCs w:val="20"/>
+              </w:rPr>
+            </w:pPr>
+            <w:r>
+              <w:rPr>
+                <w:rFonts w:ascii="Times New Roman" w:hAnsi="Times New Roman" w:cs="Times New Roman"/>
+                <w:sz w:val="20"/>
+                <w:szCs w:val="20"/>
+              </w:rPr>
+              <w:t>Null</w:t>
+            </w:r>
+          </w:p>
+        </w:tc>
+        <w:tc>
+          <w:tcPr>
+            <w:tcW w:w="1080" w:type="dxa"/>
+          </w:tcPr>
+          <w:p>
+            <w:pPr>
+              <w:rPr>
+                <w:rFonts w:ascii="Times New Roman" w:hAnsi="Times New Roman" w:cs="Times New Roman"/>
+                <w:sz w:val="20"/>
+                <w:szCs w:val="20"/>
+              </w:rPr>
+            </w:pPr>
+            <w:r>
+              <w:rPr>
+                <w:rFonts w:ascii="Times New Roman" w:hAnsi="Times New Roman" w:cs="Times New Roman"/>
+                <w:sz w:val="20"/>
+                <w:szCs w:val="20"/>
+              </w:rPr>
+              <w:t>2286.09</w:t>
+            </w:r>
+          </w:p>
+        </w:tc>
+        <w:tc>
+          <w:tcPr>
+            <w:tcW w:w="1080" w:type="dxa"/>
+          </w:tcPr>
+          <w:p>
+            <w:pPr>
+              <w:rPr>
+                <w:rFonts w:ascii="Times New Roman" w:hAnsi="Times New Roman" w:cs="Times New Roman"/>
+                <w:sz w:val="20"/>
+                <w:szCs w:val="20"/>
+              </w:rPr>
+            </w:pPr>
+            <w:r>
+              <w:rPr>
+                <w:rFonts w:ascii="Times New Roman" w:hAnsi="Times New Roman" w:cs="Times New Roman"/>
+                <w:sz w:val="20"/>
+                <w:szCs w:val="20"/>
+              </w:rPr>
+              <w:t>1910.39</w:t>
+            </w:r>
+          </w:p>
+        </w:tc>
+        <w:tc>
+          <w:tcPr>
+            <w:tcW w:w="1170" w:type="dxa"/>
+          </w:tcPr>
+          <w:p>
+            <w:pPr>
+              <w:rPr>
+                <w:rFonts w:ascii="Times New Roman" w:hAnsi="Times New Roman" w:cs="Times New Roman"/>
+                <w:sz w:val="20"/>
+                <w:szCs w:val="20"/>
+              </w:rPr>
+            </w:pPr>
+            <w:r>
+              <w:rPr>
+                <w:rFonts w:ascii="Times New Roman" w:hAnsi="Times New Roman" w:cs="Times New Roman"/>
+                <w:sz w:val="20"/>
+                <w:szCs w:val="20"/>
+              </w:rPr>
+              <w:t>1431.27</w:t>
+            </w:r>
+          </w:p>
+        </w:tc>
+        <w:tc>
+          <w:tcPr>
+            <w:tcW w:w="360" w:type="dxa"/>
+          </w:tcPr>
+          <w:p>
+            <w:pPr>
+              <w:rPr>
+                <w:rFonts w:ascii="Times New Roman" w:hAnsi="Times New Roman" w:cs="Times New Roman"/>
+                <w:sz w:val="20"/>
+                <w:szCs w:val="20"/>
+              </w:rPr>
+            </w:pPr>
+            <w:r>
+              <w:rPr>
+                <w:rFonts w:ascii="Times New Roman" w:hAnsi="Times New Roman" w:cs="Times New Roman"/>
+                <w:sz w:val="20"/>
+                <w:szCs w:val="20"/>
+              </w:rPr>
+              <w:t>Y</w:t>
+            </w:r>
+          </w:p>
+        </w:tc>
+      </w:tr>
+      <w:tr>
+        <w:tc>
+          <w:tcPr>
+            <w:tcW w:w="985" w:type="dxa"/>
+          </w:tcPr>
+          <w:p>
+            <w:pPr>
+              <w:rPr>
+                <w:rFonts w:ascii="Times New Roman" w:hAnsi="Times New Roman" w:cs="Times New Roman"/>
+                <w:sz w:val="20"/>
+                <w:szCs w:val="20"/>
+              </w:rPr>
+            </w:pPr>
+            <w:r>
+              <w:rPr>
+                <w:rFonts w:ascii="Times New Roman" w:hAnsi="Times New Roman" w:cs="Times New Roman"/>
+                <w:sz w:val="20"/>
+                <w:szCs w:val="20"/>
+              </w:rPr>
+              <w:t>Synchronized</w:t>
+            </w:r>
+          </w:p>
+        </w:tc>
+        <w:tc>
+          <w:tcPr>
+            <w:tcW w:w="1080" w:type="dxa"/>
+          </w:tcPr>
+          <w:p>
+            <w:pPr>
+              <w:rPr>
+                <w:rFonts w:ascii="Times New Roman" w:hAnsi="Times New Roman" w:cs="Times New Roman"/>
+                <w:sz w:val="20"/>
+                <w:szCs w:val="20"/>
+              </w:rPr>
+            </w:pPr>
+            <w:r>
+              <w:rPr>
+                <w:rFonts w:ascii="Times New Roman" w:hAnsi="Times New Roman" w:cs="Times New Roman"/>
+                <w:sz w:val="20"/>
+                <w:szCs w:val="20"/>
+              </w:rPr>
+              <w:t>2399.98</w:t>
+            </w:r>
+          </w:p>
+        </w:tc>
+        <w:tc>
+          <w:tcPr>
+            <w:tcW w:w="1080" w:type="dxa"/>
+          </w:tcPr>
+          <w:p>
+            <w:pPr>
+              <w:rPr>
+                <w:rFonts w:ascii="Times New Roman" w:hAnsi="Times New Roman" w:cs="Times New Roman"/>
+                <w:sz w:val="20"/>
+                <w:szCs w:val="20"/>
+              </w:rPr>
+            </w:pPr>
+            <w:r>
+              <w:rPr>
+                <w:rFonts w:ascii="Times New Roman" w:hAnsi="Times New Roman" w:cs="Times New Roman"/>
+                <w:sz w:val="20"/>
+                <w:szCs w:val="20"/>
+              </w:rPr>
+              <w:t>2989.05</w:t>
+            </w:r>
+          </w:p>
+        </w:tc>
+        <w:tc>
+          <w:tcPr>
+            <w:tcW w:w="1170" w:type="dxa"/>
+          </w:tcPr>
+          <w:p>
+            <w:pPr>
+              <w:rPr>
+                <w:rFonts w:ascii="Times New Roman" w:hAnsi="Times New Roman" w:cs="Times New Roman"/>
+                <w:sz w:val="20"/>
+                <w:szCs w:val="20"/>
+              </w:rPr>
+            </w:pPr>
+            <w:r>
+              <w:rPr>
+                <w:rFonts w:ascii="Times New Roman" w:hAnsi="Times New Roman" w:cs="Times New Roman"/>
+                <w:sz w:val="20"/>
+                <w:szCs w:val="20"/>
+              </w:rPr>
+              <w:t>2760.19</w:t>
+            </w:r>
+          </w:p>
+        </w:tc>
+        <w:tc>
+          <w:tcPr>
+            <w:tcW w:w="360" w:type="dxa"/>
+          </w:tcPr>
+          <w:p>
+            <w:pPr>
+              <w:rPr>
+                <w:rFonts w:ascii="Times New Roman" w:hAnsi="Times New Roman" w:cs="Times New Roman"/>
+                <w:sz w:val="20"/>
+                <w:szCs w:val="20"/>
+              </w:rPr>
+            </w:pPr>
+            <w:r>
+              <w:rPr>
+                <w:rFonts w:ascii="Times New Roman" w:hAnsi="Times New Roman" w:cs="Times New Roman"/>
+                <w:sz w:val="20"/>
+                <w:szCs w:val="20"/>
+              </w:rPr>
+              <w:t>Y</w:t>
+            </w:r>
+          </w:p>
+        </w:tc>
+      </w:tr>
+      <w:tr>
+        <w:tc>
+          <w:tcPr>
+            <w:tcW w:w="985" w:type="dxa"/>
+          </w:tcPr>
+          <w:p>
+            <w:pPr>
+              <w:rPr>
+                <w:rFonts w:ascii="Times New Roman" w:hAnsi="Times New Roman" w:cs="Times New Roman"/>
+                <w:sz w:val="20"/>
+                <w:szCs w:val="20"/>
+              </w:rPr>
+            </w:pPr>
+            <w:r>
+              <w:rPr>
+                <w:rFonts w:ascii="Times New Roman" w:hAnsi="Times New Roman" w:cs="Times New Roman"/>
+                <w:sz w:val="20"/>
+                <w:szCs w:val="20"/>
+              </w:rPr>
+              <w:lastRenderedPageBreak/>
+              <w:t>Unsynchronized</w:t>
+            </w:r>
+          </w:p>
+        </w:tc>
+        <w:tc>
+          <w:tcPr>
+            <w:tcW w:w="1080" w:type="dxa"/>
+          </w:tcPr>
+          <w:p>
+            <w:pPr>
+              <w:rPr>
+                <w:rFonts w:ascii="Times New Roman" w:hAnsi="Times New Roman" w:cs="Times New Roman"/>
+                <w:sz w:val="20"/>
+                <w:szCs w:val="20"/>
+              </w:rPr>
+            </w:pPr>
+            <w:r>
+              <w:rPr>
+                <w:rFonts w:ascii="Times New Roman" w:hAnsi="Times New Roman" w:cs="Times New Roman"/>
+                <w:sz w:val="20"/>
+                <w:szCs w:val="20"/>
+              </w:rPr>
+              <w:t>32003.6</w:t>
+            </w:r>
+          </w:p>
+        </w:tc>
+        <w:tc>
+          <w:tcPr>
+            <w:tcW w:w="1080" w:type="dxa"/>
+          </w:tcPr>
+          <w:p>
+            <w:pPr>
+              <w:rPr>
+                <w:rFonts w:ascii="Times New Roman" w:hAnsi="Times New Roman" w:cs="Times New Roman"/>
+                <w:sz w:val="20"/>
+                <w:szCs w:val="20"/>
+              </w:rPr>
+            </w:pPr>
+            <w:r>
+              <w:rPr>
+                <w:rFonts w:ascii="Times New Roman" w:hAnsi="Times New Roman" w:cs="Times New Roman"/>
+                <w:sz w:val="20"/>
+                <w:szCs w:val="20"/>
+              </w:rPr>
+              <w:t>1768.56</w:t>
+            </w:r>
+          </w:p>
+        </w:tc>
+        <w:tc>
+          <w:tcPr>
+            <w:tcW w:w="1170" w:type="dxa"/>
+          </w:tcPr>
+          <w:p>
+            <w:pPr>
+              <w:rPr>
+                <w:rFonts w:ascii="Times New Roman" w:hAnsi="Times New Roman" w:cs="Times New Roman"/>
+                <w:sz w:val="20"/>
+                <w:szCs w:val="20"/>
+              </w:rPr>
+            </w:pPr>
+            <w:r>
+              <w:rPr>
+                <w:rFonts w:ascii="Times New Roman" w:hAnsi="Times New Roman" w:cs="Times New Roman"/>
+                <w:sz w:val="20"/>
+                <w:szCs w:val="20"/>
+              </w:rPr>
+              <w:t>1387.89</w:t>
+            </w:r>
+          </w:p>
+        </w:tc>
+        <w:tc>
+          <w:tcPr>
+            <w:tcW w:w="360" w:type="dxa"/>
+          </w:tcPr>
+          <w:p>
+            <w:pPr>
+              <w:rPr>
+                <w:rFonts w:ascii="Times New Roman" w:hAnsi="Times New Roman" w:cs="Times New Roman"/>
+                <w:sz w:val="20"/>
+                <w:szCs w:val="20"/>
+              </w:rPr>
+            </w:pPr>
+            <w:r>
+              <w:rPr>
+                <w:rFonts w:ascii="Times New Roman" w:hAnsi="Times New Roman" w:cs="Times New Roman"/>
+                <w:sz w:val="20"/>
+                <w:szCs w:val="20"/>
+              </w:rPr>
+              <w:t>N</w:t>
+            </w:r>
+          </w:p>
+        </w:tc>
+      </w:tr>
+      <w:tr>
+        <w:tc>
+          <w:tcPr>
+            <w:tcW w:w="985" w:type="dxa"/>
+          </w:tcPr>
+          <w:p>
+            <w:pPr>
+              <w:rPr>
+                <w:rFonts w:ascii="Times New Roman" w:hAnsi="Times New Roman" w:cs="Times New Roman"/>
+                <w:sz w:val="20"/>
+                <w:szCs w:val="20"/>
+              </w:rPr>
+            </w:pPr>
+            <w:proofErr w:type="spellStart"/>
+            <w:r>
+              <w:rPr>
+                <w:rFonts w:ascii="Times New Roman" w:hAnsi="Times New Roman" w:cs="Times New Roman"/>
+                <w:sz w:val="20"/>
+                <w:szCs w:val="20"/>
+              </w:rPr>
+              <w:t>GetNSet</w:t>
+            </w:r>
+            <w:proofErr w:type="spellEnd"/>
+          </w:p>
+        </w:tc>
+        <w:tc>
+          <w:tcPr>
+            <w:tcW w:w="1080" w:type="dxa"/>
+          </w:tcPr>
+          <w:p>
+            <w:pPr>
+              <w:rPr>
+                <w:rFonts w:ascii="Times New Roman" w:hAnsi="Times New Roman" w:cs="Times New Roman"/>
+                <w:sz w:val="20"/>
+                <w:szCs w:val="20"/>
+              </w:rPr>
+            </w:pPr>
+            <w:r>
+              <w:rPr>
+                <w:rFonts w:ascii="Times New Roman" w:hAnsi="Times New Roman" w:cs="Times New Roman"/>
+                <w:sz w:val="20"/>
+                <w:szCs w:val="20"/>
+              </w:rPr>
+              <w:t>*doesn’t complete most of time</w:t>
+            </w:r>
+          </w:p>
+        </w:tc>
+        <w:tc>
+          <w:tcPr>
+            <w:tcW w:w="1080" w:type="dxa"/>
+          </w:tcPr>
+          <w:p>
+            <w:pPr>
+              <w:rPr>
+                <w:rFonts w:ascii="Times New Roman" w:hAnsi="Times New Roman" w:cs="Times New Roman"/>
+                <w:sz w:val="20"/>
+                <w:szCs w:val="20"/>
+              </w:rPr>
+            </w:pPr>
+            <w:r>
+              <w:rPr>
+                <w:rFonts w:ascii="Times New Roman" w:hAnsi="Times New Roman" w:cs="Times New Roman"/>
+                <w:sz w:val="20"/>
+                <w:szCs w:val="20"/>
+              </w:rPr>
+              <w:t>1467.02</w:t>
+            </w:r>
+          </w:p>
+        </w:tc>
+        <w:tc>
+          <w:tcPr>
+            <w:tcW w:w="1170" w:type="dxa"/>
+          </w:tcPr>
+          <w:p>
+            <w:pPr>
+              <w:rPr>
+                <w:rFonts w:ascii="Times New Roman" w:hAnsi="Times New Roman" w:cs="Times New Roman"/>
+                <w:sz w:val="20"/>
+                <w:szCs w:val="20"/>
+              </w:rPr>
+            </w:pPr>
+            <w:r>
+              <w:rPr>
+                <w:rFonts w:ascii="Times New Roman" w:hAnsi="Times New Roman" w:cs="Times New Roman"/>
+                <w:sz w:val="20"/>
+                <w:szCs w:val="20"/>
+              </w:rPr>
+              <w:t>4130.07</w:t>
+            </w:r>
+          </w:p>
+        </w:tc>
+        <w:tc>
+          <w:tcPr>
+            <w:tcW w:w="360" w:type="dxa"/>
+          </w:tcPr>
+          <w:p>
+            <w:pPr>
+              <w:rPr>
+                <w:rFonts w:ascii="Times New Roman" w:hAnsi="Times New Roman" w:cs="Times New Roman"/>
+                <w:sz w:val="20"/>
+                <w:szCs w:val="20"/>
+              </w:rPr>
+            </w:pPr>
+            <w:r>
+              <w:rPr>
+                <w:rFonts w:ascii="Times New Roman" w:hAnsi="Times New Roman" w:cs="Times New Roman"/>
+                <w:sz w:val="20"/>
+                <w:szCs w:val="20"/>
+              </w:rPr>
+              <w:t>N</w:t>
+            </w:r>
+          </w:p>
+        </w:tc>
+      </w:tr>
+      <w:tr>
+        <w:tc>
+          <w:tcPr>
+            <w:tcW w:w="985" w:type="dxa"/>
+          </w:tcPr>
+          <w:p>
+            <w:pPr>
+              <w:rPr>
+                <w:rFonts w:ascii="Times New Roman" w:hAnsi="Times New Roman" w:cs="Times New Roman"/>
+                <w:sz w:val="20"/>
+                <w:szCs w:val="20"/>
+              </w:rPr>
+            </w:pPr>
+            <w:proofErr w:type="spellStart"/>
+            <w:r>
+              <w:rPr>
+                <w:rFonts w:ascii="Times New Roman" w:hAnsi="Times New Roman" w:cs="Times New Roman"/>
+                <w:sz w:val="20"/>
+                <w:szCs w:val="20"/>
+              </w:rPr>
+              <w:t>BetterSafe</w:t>
+            </w:r>
+            <w:proofErr w:type="spellEnd"/>
+          </w:p>
+        </w:tc>
+        <w:tc>
+          <w:tcPr>
+            <w:tcW w:w="1080" w:type="dxa"/>
+          </w:tcPr>
+          <w:p>
+            <w:pPr>
+              <w:rPr>
+                <w:rFonts w:ascii="Times New Roman" w:hAnsi="Times New Roman" w:cs="Times New Roman"/>
+                <w:sz w:val="20"/>
+                <w:szCs w:val="20"/>
+              </w:rPr>
+            </w:pPr>
+            <w:r>
+              <w:rPr>
+                <w:rFonts w:ascii="Times New Roman" w:hAnsi="Times New Roman" w:cs="Times New Roman"/>
+                <w:sz w:val="20"/>
+                <w:szCs w:val="20"/>
+              </w:rPr>
+              <w:t>1428.36</w:t>
+            </w:r>
+          </w:p>
+        </w:tc>
+        <w:tc>
+          <w:tcPr>
+            <w:tcW w:w="1080" w:type="dxa"/>
+          </w:tcPr>
+          <w:p>
+            <w:pPr>
+              <w:rPr>
+                <w:rFonts w:ascii="Times New Roman" w:hAnsi="Times New Roman" w:cs="Times New Roman"/>
+                <w:sz w:val="20"/>
+                <w:szCs w:val="20"/>
+              </w:rPr>
+            </w:pPr>
+            <w:r>
+              <w:rPr>
+                <w:rFonts w:ascii="Times New Roman" w:hAnsi="Times New Roman" w:cs="Times New Roman"/>
+                <w:sz w:val="20"/>
+                <w:szCs w:val="20"/>
+              </w:rPr>
+              <w:t>1296.87</w:t>
+            </w:r>
+          </w:p>
+        </w:tc>
+        <w:tc>
+          <w:tcPr>
+            <w:tcW w:w="1170" w:type="dxa"/>
+          </w:tcPr>
+          <w:p>
+            <w:pPr>
+              <w:rPr>
+                <w:rFonts w:ascii="Times New Roman" w:hAnsi="Times New Roman" w:cs="Times New Roman"/>
+                <w:sz w:val="20"/>
+                <w:szCs w:val="20"/>
+              </w:rPr>
+            </w:pPr>
+            <w:r>
+              <w:rPr>
+                <w:rFonts w:ascii="Times New Roman" w:hAnsi="Times New Roman" w:cs="Times New Roman"/>
+                <w:sz w:val="20"/>
+                <w:szCs w:val="20"/>
+              </w:rPr>
+              <w:t>1423.28</w:t>
+            </w:r>
+          </w:p>
+        </w:tc>
+        <w:tc>
+          <w:tcPr>
+            <w:tcW w:w="360" w:type="dxa"/>
+          </w:tcPr>
+          <w:p>
+            <w:pPr>
+              <w:rPr>
+                <w:rFonts w:ascii="Times New Roman" w:hAnsi="Times New Roman" w:cs="Times New Roman"/>
+                <w:sz w:val="20"/>
+                <w:szCs w:val="20"/>
+              </w:rPr>
+            </w:pPr>
+            <w:r>
+              <w:rPr>
+                <w:rFonts w:ascii="Times New Roman" w:hAnsi="Times New Roman" w:cs="Times New Roman"/>
+                <w:sz w:val="20"/>
+                <w:szCs w:val="20"/>
+              </w:rPr>
+              <w:t>Y</w:t>
+            </w:r>
+          </w:p>
+        </w:tc>
+      </w:tr>
+    </w:tbl>
+    <w:p>
+      <w:pPr>
+        <w:rPr>
+          <w:rFonts w:ascii="Times New Roman" w:hAnsi="Times New Roman" w:cs="Times New Roman"/>
+          <w:sz w:val="20"/>
+          <w:szCs w:val="20"/>
+        </w:rPr>
+      </w:pPr>
     </w:p>
     <w:p>
       <w:pPr>
@@ -625,6 +3279,738 @@
           <w:szCs w:val="20"/>
         </w:rPr>
         <w:t xml:space="preserve"> tests provided by Eggert.</w:t>
+      </w:r>
+    </w:p>
+    <w:p>
+      <w:pPr>
+        <w:rPr>
+          <w:rFonts w:ascii="Times New Roman" w:hAnsi="Times New Roman" w:cs="Times New Roman"/>
+          <w:sz w:val="20"/>
+          <w:szCs w:val="20"/>
+        </w:rPr>
+      </w:pPr>
+    </w:p>
+    <w:p>
+      <w:pPr>
+        <w:rPr>
+          <w:rFonts w:ascii="Times New Roman" w:hAnsi="Times New Roman" w:cs="Times New Roman"/>
+          <w:sz w:val="20"/>
+          <w:szCs w:val="20"/>
+        </w:rPr>
+      </w:pPr>
+      <w:r>
+        <w:rPr>
+          <w:rFonts w:ascii="Times New Roman" w:hAnsi="Times New Roman" w:cs="Times New Roman"/>
+          <w:b/>
+          <w:sz w:val="20"/>
+          <w:szCs w:val="20"/>
+        </w:rPr>
+        <w:t>Comparisons</w:t>
+      </w:r>
+    </w:p>
+    <w:p>
+      <w:pPr>
+        <w:rPr>
+          <w:rFonts w:ascii="Times New Roman" w:hAnsi="Times New Roman" w:cs="Times New Roman"/>
+          <w:sz w:val="20"/>
+          <w:szCs w:val="20"/>
+        </w:rPr>
+      </w:pPr>
+      <w:r>
+        <w:rPr>
+          <w:rFonts w:ascii="Times New Roman" w:hAnsi="Times New Roman" w:cs="Times New Roman"/>
+          <w:sz w:val="20"/>
+          <w:szCs w:val="20"/>
+        </w:rPr>
+        <w:t xml:space="preserve">From the test </w:t>
+      </w:r>
+      <w:proofErr w:type="gramStart"/>
+      <w:r>
+        <w:rPr>
+          <w:rFonts w:ascii="Times New Roman" w:hAnsi="Times New Roman" w:cs="Times New Roman"/>
+          <w:sz w:val="20"/>
+          <w:szCs w:val="20"/>
+        </w:rPr>
+        <w:t>data</w:t>
+      </w:r>
+      <w:proofErr w:type="gramEnd"/>
+      <w:r>
+        <w:rPr>
+          <w:rFonts w:ascii="Times New Roman" w:hAnsi="Times New Roman" w:cs="Times New Roman"/>
+          <w:sz w:val="20"/>
+          <w:szCs w:val="20"/>
+        </w:rPr>
+        <w:t xml:space="preserve"> we see that on average across all tests, Unsynchronized runs faster than Synchronized. This is not surprising, since there is no synchronization overhead in the Unsynchronized implementation</w:t>
+      </w:r>
+      <w:r>
+        <w:rPr>
+          <w:rFonts w:ascii="Times New Roman" w:hAnsi="Times New Roman" w:cs="Times New Roman"/>
+          <w:sz w:val="20"/>
+          <w:szCs w:val="20"/>
+        </w:rPr>
+        <w:t>, and this implementation has a much weaker memory order model</w:t>
+      </w:r>
+      <w:r>
+        <w:rPr>
+          <w:rFonts w:ascii="Times New Roman" w:hAnsi="Times New Roman" w:cs="Times New Roman"/>
+          <w:sz w:val="20"/>
+          <w:szCs w:val="20"/>
+        </w:rPr>
+        <w:t>. However, because of this, Unsynchronized often has a sum mismatch of a large factor, proving that the lack of synchronization takes a reliability hit, whereas the Synchronized implementation is 100% reliable.</w:t>
+      </w:r>
+    </w:p>
+    <w:p>
+      <w:pPr>
+        <w:rPr>
+          <w:rFonts w:ascii="Times New Roman" w:hAnsi="Times New Roman" w:cs="Times New Roman"/>
+          <w:sz w:val="20"/>
+          <w:szCs w:val="20"/>
+        </w:rPr>
+      </w:pPr>
+    </w:p>
+    <w:p>
+      <w:pPr>
+        <w:rPr>
+          <w:rFonts w:ascii="Times New Roman" w:hAnsi="Times New Roman" w:cs="Times New Roman"/>
+          <w:sz w:val="20"/>
+          <w:szCs w:val="20"/>
+        </w:rPr>
+      </w:pPr>
+      <w:r>
+        <w:rPr>
+          <w:rFonts w:ascii="Times New Roman" w:hAnsi="Times New Roman" w:cs="Times New Roman"/>
+          <w:sz w:val="20"/>
+          <w:szCs w:val="20"/>
+        </w:rPr>
+        <w:t xml:space="preserve">Further, Null is faster than almost all options across the board, except for </w:t>
+      </w:r>
+      <w:proofErr w:type="spellStart"/>
+      <w:r>
+        <w:rPr>
+          <w:rFonts w:ascii="Times New Roman" w:hAnsi="Times New Roman" w:cs="Times New Roman"/>
+          <w:sz w:val="20"/>
+          <w:szCs w:val="20"/>
+        </w:rPr>
+        <w:t>BetterSafe</w:t>
+      </w:r>
+      <w:proofErr w:type="spellEnd"/>
+      <w:r>
+        <w:rPr>
+          <w:rFonts w:ascii="Times New Roman" w:hAnsi="Times New Roman" w:cs="Times New Roman"/>
+          <w:sz w:val="20"/>
+          <w:szCs w:val="20"/>
+        </w:rPr>
+        <w:t>. Null has faster results because the Null cl</w:t>
+      </w:r>
+      <w:r>
+        <w:rPr>
+          <w:rFonts w:ascii="Times New Roman" w:hAnsi="Times New Roman" w:cs="Times New Roman"/>
+          <w:sz w:val="20"/>
+          <w:szCs w:val="20"/>
+        </w:rPr>
+        <w:t xml:space="preserve">ass does not actually work, simply returning True whenever the swap operation is called. Here we expect Null to achieve better performance than any other </w:t>
+      </w:r>
+      <w:r>
+        <w:rPr>
+          <w:rFonts w:ascii="Times New Roman" w:hAnsi="Times New Roman" w:cs="Times New Roman"/>
+          <w:sz w:val="20"/>
+          <w:szCs w:val="20"/>
+        </w:rPr>
+        <w:t>implementation since it has the weakest protections on memory (the accesses to memory are nonexistent, so there is nothing to protect)</w:t>
+      </w:r>
+      <w:r>
+        <w:rPr>
+          <w:rFonts w:ascii="Times New Roman" w:hAnsi="Times New Roman" w:cs="Times New Roman"/>
+          <w:sz w:val="20"/>
+          <w:szCs w:val="20"/>
+        </w:rPr>
+        <w:t xml:space="preserve">, intuitively, but with </w:t>
+      </w:r>
+      <w:r>
+        <w:rPr>
+          <w:rFonts w:ascii="Times New Roman" w:hAnsi="Times New Roman" w:cs="Times New Roman"/>
+          <w:sz w:val="20"/>
+          <w:szCs w:val="20"/>
+        </w:rPr>
+        <w:t xml:space="preserve">more threads </w:t>
+      </w:r>
+      <w:r>
+        <w:rPr>
+          <w:rFonts w:ascii="Times New Roman" w:hAnsi="Times New Roman" w:cs="Times New Roman"/>
+          <w:sz w:val="20"/>
+          <w:szCs w:val="20"/>
+        </w:rPr>
+        <w:t xml:space="preserve">Null tends to underperform </w:t>
+      </w:r>
+      <w:proofErr w:type="spellStart"/>
+      <w:r>
+        <w:rPr>
+          <w:rFonts w:ascii="Times New Roman" w:hAnsi="Times New Roman" w:cs="Times New Roman"/>
+          <w:sz w:val="20"/>
+          <w:szCs w:val="20"/>
+        </w:rPr>
+        <w:t>BetterSafe</w:t>
+      </w:r>
+      <w:proofErr w:type="spellEnd"/>
+      <w:r>
+        <w:rPr>
+          <w:rFonts w:ascii="Times New Roman" w:hAnsi="Times New Roman" w:cs="Times New Roman"/>
+          <w:sz w:val="20"/>
+          <w:szCs w:val="20"/>
+        </w:rPr>
+        <w:t xml:space="preserve"> while outperforming any other implementations.</w:t>
+      </w:r>
+    </w:p>
+    <w:p>
+      <w:pPr>
+        <w:rPr>
+          <w:rFonts w:ascii="Times New Roman" w:hAnsi="Times New Roman" w:cs="Times New Roman"/>
+          <w:sz w:val="20"/>
+          <w:szCs w:val="20"/>
+        </w:rPr>
+      </w:pPr>
+    </w:p>
+    <w:p>
+      <w:pPr>
+        <w:rPr>
+          <w:rFonts w:ascii="Times New Roman" w:hAnsi="Times New Roman" w:cs="Times New Roman"/>
+          <w:sz w:val="20"/>
+          <w:szCs w:val="20"/>
+        </w:rPr>
+      </w:pPr>
+      <w:proofErr w:type="spellStart"/>
+      <w:r>
+        <w:rPr>
+          <w:rFonts w:ascii="Times New Roman" w:hAnsi="Times New Roman" w:cs="Times New Roman"/>
+          <w:sz w:val="20"/>
+          <w:szCs w:val="20"/>
+        </w:rPr>
+        <w:t>GetNSet</w:t>
+      </w:r>
+      <w:proofErr w:type="spellEnd"/>
+      <w:r>
+        <w:rPr>
+          <w:rFonts w:ascii="Times New Roman" w:hAnsi="Times New Roman" w:cs="Times New Roman"/>
+          <w:sz w:val="20"/>
+          <w:szCs w:val="20"/>
+        </w:rPr>
+        <w:t xml:space="preserve"> outperforms Synchronized, but like Unsynchronized, that is because there is no </w:t>
+      </w:r>
+      <w:r>
+        <w:rPr>
+          <w:rFonts w:ascii="Times New Roman" w:hAnsi="Times New Roman" w:cs="Times New Roman"/>
+          <w:sz w:val="20"/>
+          <w:szCs w:val="20"/>
+        </w:rPr>
+        <w:t xml:space="preserve">use of the synchronized keyword which has a lot of overhead. However, </w:t>
+      </w:r>
+      <w:proofErr w:type="spellStart"/>
+      <w:r>
+        <w:rPr>
+          <w:rFonts w:ascii="Times New Roman" w:hAnsi="Times New Roman" w:cs="Times New Roman"/>
+          <w:sz w:val="20"/>
+          <w:szCs w:val="20"/>
+        </w:rPr>
+        <w:t>GetNSet</w:t>
+      </w:r>
+      <w:proofErr w:type="spellEnd"/>
+      <w:r>
+        <w:rPr>
+          <w:rFonts w:ascii="Times New Roman" w:hAnsi="Times New Roman" w:cs="Times New Roman"/>
+          <w:sz w:val="20"/>
+          <w:szCs w:val="20"/>
+        </w:rPr>
+        <w:t xml:space="preserve"> performs worse than Unsynchronized because it does have some synchronization when updating the </w:t>
+      </w:r>
+      <w:proofErr w:type="spellStart"/>
+      <w:r>
+        <w:rPr>
+          <w:rFonts w:ascii="Times New Roman" w:hAnsi="Times New Roman" w:cs="Times New Roman"/>
+          <w:sz w:val="20"/>
+          <w:szCs w:val="20"/>
+        </w:rPr>
+        <w:t>AtomicIntegerArray</w:t>
+      </w:r>
+      <w:proofErr w:type="spellEnd"/>
+      <w:r>
+        <w:rPr>
+          <w:rFonts w:ascii="Times New Roman" w:hAnsi="Times New Roman" w:cs="Times New Roman"/>
+          <w:sz w:val="20"/>
+          <w:szCs w:val="20"/>
+        </w:rPr>
+        <w:t xml:space="preserve"> data structure using atomic writes and reads to access memory from the data structure. Intuitively, </w:t>
+      </w:r>
+      <w:proofErr w:type="spellStart"/>
+      <w:r>
+        <w:rPr>
+          <w:rFonts w:ascii="Times New Roman" w:hAnsi="Times New Roman" w:cs="Times New Roman"/>
+          <w:sz w:val="20"/>
+          <w:szCs w:val="20"/>
+        </w:rPr>
+        <w:t>GetNSet</w:t>
+      </w:r>
+      <w:proofErr w:type="spellEnd"/>
+      <w:r>
+        <w:rPr>
+          <w:rFonts w:ascii="Times New Roman" w:hAnsi="Times New Roman" w:cs="Times New Roman"/>
+          <w:sz w:val="20"/>
+          <w:szCs w:val="20"/>
+        </w:rPr>
+        <w:t xml:space="preserve"> should perform worse than Unsynchronized because it has stronger memory protections, but it should perform better than Synchronized, because it trades some reliability by not synchronizing the entire critical section and function for speed performance.</w:t>
+      </w:r>
+      <w:r>
+        <w:rPr>
+          <w:rFonts w:ascii="Times New Roman" w:hAnsi="Times New Roman" w:cs="Times New Roman"/>
+          <w:sz w:val="20"/>
+          <w:szCs w:val="20"/>
+        </w:rPr>
+        <w:t xml:space="preserve"> It should also perform better than </w:t>
+      </w:r>
+      <w:proofErr w:type="spellStart"/>
+      <w:r>
+        <w:rPr>
+          <w:rFonts w:ascii="Times New Roman" w:hAnsi="Times New Roman" w:cs="Times New Roman"/>
+          <w:sz w:val="20"/>
+          <w:szCs w:val="20"/>
+        </w:rPr>
+        <w:t>BetterSafe</w:t>
+      </w:r>
+      <w:proofErr w:type="spellEnd"/>
+      <w:r>
+        <w:rPr>
+          <w:rFonts w:ascii="Times New Roman" w:hAnsi="Times New Roman" w:cs="Times New Roman"/>
+          <w:sz w:val="20"/>
+          <w:szCs w:val="20"/>
+        </w:rPr>
+        <w:t>, since it has less memory protections and</w:t>
+      </w:r>
+      <w:r>
+        <w:rPr>
+          <w:rFonts w:ascii="Times New Roman" w:hAnsi="Times New Roman" w:cs="Times New Roman"/>
+          <w:sz w:val="20"/>
+          <w:szCs w:val="20"/>
+        </w:rPr>
+        <w:t xml:space="preserve"> thus</w:t>
+      </w:r>
+      <w:r>
+        <w:rPr>
+          <w:rFonts w:ascii="Times New Roman" w:hAnsi="Times New Roman" w:cs="Times New Roman"/>
+          <w:sz w:val="20"/>
+          <w:szCs w:val="20"/>
+        </w:rPr>
+        <w:t xml:space="preserve"> less reliability, but </w:t>
+      </w:r>
+      <w:r>
+        <w:rPr>
+          <w:rFonts w:ascii="Times New Roman" w:hAnsi="Times New Roman" w:cs="Times New Roman"/>
+          <w:sz w:val="20"/>
+          <w:szCs w:val="20"/>
+        </w:rPr>
+        <w:t>we surprisingly see that this is not always the case.</w:t>
+      </w:r>
+      <w:r>
+        <w:rPr>
+          <w:rFonts w:ascii="Times New Roman" w:hAnsi="Times New Roman" w:cs="Times New Roman"/>
+          <w:sz w:val="20"/>
+          <w:szCs w:val="20"/>
+        </w:rPr>
+        <w:t xml:space="preserve"> Generally, however, this result holds.</w:t>
+      </w:r>
+    </w:p>
+    <w:p>
+      <w:pPr>
+        <w:rPr>
+          <w:rFonts w:ascii="Times New Roman" w:hAnsi="Times New Roman" w:cs="Times New Roman"/>
+          <w:sz w:val="20"/>
+          <w:szCs w:val="20"/>
+        </w:rPr>
+      </w:pPr>
+    </w:p>
+    <w:p>
+      <w:pPr>
+        <w:rPr>
+          <w:rFonts w:ascii="Times New Roman" w:hAnsi="Times New Roman" w:cs="Times New Roman"/>
+          <w:sz w:val="20"/>
+          <w:szCs w:val="20"/>
+        </w:rPr>
+      </w:pPr>
+      <w:proofErr w:type="spellStart"/>
+      <w:r>
+        <w:rPr>
+          <w:rFonts w:ascii="Times New Roman" w:hAnsi="Times New Roman" w:cs="Times New Roman"/>
+          <w:sz w:val="20"/>
+          <w:szCs w:val="20"/>
+        </w:rPr>
+        <w:t>BetterSafe</w:t>
+      </w:r>
+      <w:proofErr w:type="spellEnd"/>
+      <w:r>
+        <w:rPr>
+          <w:rFonts w:ascii="Times New Roman" w:hAnsi="Times New Roman" w:cs="Times New Roman"/>
+          <w:sz w:val="20"/>
+          <w:szCs w:val="20"/>
+        </w:rPr>
+        <w:t xml:space="preserve"> generally</w:t>
+      </w:r>
+      <w:r>
+        <w:rPr>
+          <w:rFonts w:ascii="Times New Roman" w:hAnsi="Times New Roman" w:cs="Times New Roman"/>
+          <w:sz w:val="20"/>
+          <w:szCs w:val="20"/>
+        </w:rPr>
+        <w:t xml:space="preserve"> outperforms</w:t>
+      </w:r>
+      <w:r>
+        <w:rPr>
+          <w:rFonts w:ascii="Times New Roman" w:hAnsi="Times New Roman" w:cs="Times New Roman"/>
+          <w:sz w:val="20"/>
+          <w:szCs w:val="20"/>
+        </w:rPr>
+        <w:t xml:space="preserve"> every other implementation</w:t>
+      </w:r>
+      <w:r>
+        <w:rPr>
+          <w:rFonts w:ascii="Times New Roman" w:hAnsi="Times New Roman" w:cs="Times New Roman"/>
+          <w:sz w:val="20"/>
+          <w:szCs w:val="20"/>
+        </w:rPr>
+        <w:t>,</w:t>
+      </w:r>
+      <w:r>
+        <w:rPr>
+          <w:rFonts w:ascii="Times New Roman" w:hAnsi="Times New Roman" w:cs="Times New Roman"/>
+          <w:sz w:val="20"/>
+          <w:szCs w:val="20"/>
+        </w:rPr>
+        <w:t xml:space="preserve"> except for Null when the number of</w:t>
+      </w:r>
+      <w:r>
+        <w:rPr>
+          <w:rFonts w:ascii="Times New Roman" w:hAnsi="Times New Roman" w:cs="Times New Roman"/>
+          <w:sz w:val="20"/>
+          <w:szCs w:val="20"/>
+        </w:rPr>
+        <w:t xml:space="preserve"> threads is low</w:t>
+      </w:r>
+      <w:r>
+        <w:rPr>
+          <w:rFonts w:ascii="Times New Roman" w:hAnsi="Times New Roman" w:cs="Times New Roman"/>
+          <w:sz w:val="20"/>
+          <w:szCs w:val="20"/>
+        </w:rPr>
+        <w:t xml:space="preserve"> and </w:t>
+      </w:r>
+      <w:proofErr w:type="spellStart"/>
+      <w:r>
+        <w:rPr>
+          <w:rFonts w:ascii="Times New Roman" w:hAnsi="Times New Roman" w:cs="Times New Roman"/>
+          <w:sz w:val="20"/>
+          <w:szCs w:val="20"/>
+        </w:rPr>
+        <w:t>GetNSet</w:t>
+      </w:r>
+      <w:proofErr w:type="spellEnd"/>
+      <w:r>
+        <w:rPr>
+          <w:rFonts w:ascii="Times New Roman" w:hAnsi="Times New Roman" w:cs="Times New Roman"/>
+          <w:sz w:val="20"/>
+          <w:szCs w:val="20"/>
+        </w:rPr>
+        <w:t xml:space="preserve"> when the number of array elements is large</w:t>
+      </w:r>
+      <w:r>
+        <w:rPr>
+          <w:rFonts w:ascii="Times New Roman" w:hAnsi="Times New Roman" w:cs="Times New Roman"/>
+          <w:sz w:val="20"/>
+          <w:szCs w:val="20"/>
+        </w:rPr>
+        <w:t>.</w:t>
+      </w:r>
+      <w:r>
+        <w:rPr>
+          <w:rFonts w:ascii="Times New Roman" w:hAnsi="Times New Roman" w:cs="Times New Roman"/>
+          <w:sz w:val="20"/>
+          <w:szCs w:val="20"/>
+        </w:rPr>
+        <w:t xml:space="preserve"> </w:t>
+      </w:r>
+      <w:proofErr w:type="spellStart"/>
+      <w:r>
+        <w:rPr>
+          <w:rFonts w:ascii="Times New Roman" w:hAnsi="Times New Roman" w:cs="Times New Roman"/>
+          <w:sz w:val="20"/>
+          <w:szCs w:val="20"/>
+        </w:rPr>
+        <w:t>BetterSafe</w:t>
+      </w:r>
+      <w:proofErr w:type="spellEnd"/>
+      <w:r>
+        <w:rPr>
+          <w:rFonts w:ascii="Times New Roman" w:hAnsi="Times New Roman" w:cs="Times New Roman"/>
+          <w:sz w:val="20"/>
+          <w:szCs w:val="20"/>
+        </w:rPr>
+        <w:t xml:space="preserve"> effectively achieves 100% reliability by never reporting a mismatch in sum, while also doubling the speed of Synchronized by only synchronizing the critical section using </w:t>
+      </w:r>
+      <w:r>
+        <w:rPr>
+          <w:rFonts w:ascii="Times New Roman" w:hAnsi="Times New Roman" w:cs="Times New Roman"/>
+          <w:sz w:val="20"/>
+          <w:szCs w:val="20"/>
+        </w:rPr>
+        <w:t xml:space="preserve">finer grained </w:t>
+      </w:r>
+      <w:r>
+        <w:rPr>
+          <w:rFonts w:ascii="Times New Roman" w:hAnsi="Times New Roman" w:cs="Times New Roman"/>
+          <w:sz w:val="20"/>
+          <w:szCs w:val="20"/>
+        </w:rPr>
+        <w:t xml:space="preserve">locks, rather </w:t>
+      </w:r>
+      <w:r>
+        <w:rPr>
+          <w:rFonts w:ascii="Times New Roman" w:hAnsi="Times New Roman" w:cs="Times New Roman"/>
+          <w:sz w:val="20"/>
+          <w:szCs w:val="20"/>
+        </w:rPr>
+        <w:t xml:space="preserve">locking </w:t>
+      </w:r>
+      <w:r>
+        <w:rPr>
+          <w:rFonts w:ascii="Times New Roman" w:hAnsi="Times New Roman" w:cs="Times New Roman"/>
+          <w:sz w:val="20"/>
+          <w:szCs w:val="20"/>
+        </w:rPr>
+        <w:t>than the ent</w:t>
+      </w:r>
+      <w:r>
+        <w:rPr>
+          <w:rFonts w:ascii="Times New Roman" w:hAnsi="Times New Roman" w:cs="Times New Roman"/>
+          <w:sz w:val="20"/>
+          <w:szCs w:val="20"/>
+        </w:rPr>
+        <w:t xml:space="preserve">ire function. </w:t>
+      </w:r>
+      <w:proofErr w:type="spellStart"/>
+      <w:r>
+        <w:rPr>
+          <w:rFonts w:ascii="Times New Roman" w:hAnsi="Times New Roman" w:cs="Times New Roman"/>
+          <w:sz w:val="20"/>
+          <w:szCs w:val="20"/>
+        </w:rPr>
+        <w:t>BetterSafe</w:t>
+      </w:r>
+      <w:proofErr w:type="spellEnd"/>
+      <w:r>
+        <w:rPr>
+          <w:rFonts w:ascii="Times New Roman" w:hAnsi="Times New Roman" w:cs="Times New Roman"/>
+          <w:sz w:val="20"/>
+          <w:szCs w:val="20"/>
+        </w:rPr>
+        <w:t xml:space="preserve"> has stronger memory protections than Unsynchronized and </w:t>
+      </w:r>
+      <w:proofErr w:type="spellStart"/>
+      <w:r>
+        <w:rPr>
+          <w:rFonts w:ascii="Times New Roman" w:hAnsi="Times New Roman" w:cs="Times New Roman"/>
+          <w:sz w:val="20"/>
+          <w:szCs w:val="20"/>
+        </w:rPr>
+        <w:t>GetNSet</w:t>
+      </w:r>
+      <w:proofErr w:type="spellEnd"/>
+      <w:r>
+        <w:rPr>
+          <w:rFonts w:ascii="Times New Roman" w:hAnsi="Times New Roman" w:cs="Times New Roman"/>
+          <w:sz w:val="20"/>
+          <w:szCs w:val="20"/>
+        </w:rPr>
+        <w:t>, but still tends to outperform them</w:t>
+      </w:r>
+      <w:r>
+        <w:rPr>
+          <w:rFonts w:ascii="Times New Roman" w:hAnsi="Times New Roman" w:cs="Times New Roman"/>
+          <w:sz w:val="20"/>
+          <w:szCs w:val="20"/>
+        </w:rPr>
+        <w:t xml:space="preserve"> at high thread counts due to its finer grained locking</w:t>
+      </w:r>
+      <w:r>
+        <w:rPr>
+          <w:rFonts w:ascii="Times New Roman" w:hAnsi="Times New Roman" w:cs="Times New Roman"/>
+          <w:sz w:val="20"/>
+          <w:szCs w:val="20"/>
+        </w:rPr>
+        <w:t xml:space="preserve"> which is optimal for high thread counts</w:t>
+      </w:r>
+      <w:r>
+        <w:rPr>
+          <w:rFonts w:ascii="Times New Roman" w:hAnsi="Times New Roman" w:cs="Times New Roman"/>
+          <w:sz w:val="20"/>
+          <w:szCs w:val="20"/>
+        </w:rPr>
+        <w:t xml:space="preserve">. However, </w:t>
+      </w:r>
+      <w:proofErr w:type="spellStart"/>
+      <w:r>
+        <w:rPr>
+          <w:rFonts w:ascii="Times New Roman" w:hAnsi="Times New Roman" w:cs="Times New Roman"/>
+          <w:sz w:val="20"/>
+          <w:szCs w:val="20"/>
+        </w:rPr>
+        <w:t>GetNSet</w:t>
+      </w:r>
+      <w:proofErr w:type="spellEnd"/>
+      <w:r>
+        <w:rPr>
+          <w:rFonts w:ascii="Times New Roman" w:hAnsi="Times New Roman" w:cs="Times New Roman"/>
+          <w:sz w:val="20"/>
+          <w:szCs w:val="20"/>
+        </w:rPr>
+        <w:t xml:space="preserve"> outperforms </w:t>
+      </w:r>
+      <w:proofErr w:type="spellStart"/>
+      <w:r>
+        <w:rPr>
+          <w:rFonts w:ascii="Times New Roman" w:hAnsi="Times New Roman" w:cs="Times New Roman"/>
+          <w:sz w:val="20"/>
+          <w:szCs w:val="20"/>
+        </w:rPr>
+        <w:t>BetterSafe</w:t>
+      </w:r>
+      <w:proofErr w:type="spellEnd"/>
+      <w:r>
+        <w:rPr>
+          <w:rFonts w:ascii="Times New Roman" w:hAnsi="Times New Roman" w:cs="Times New Roman"/>
+          <w:sz w:val="20"/>
+          <w:szCs w:val="20"/>
+        </w:rPr>
+        <w:t xml:space="preserve"> with a large number of elements because it uses the </w:t>
+      </w:r>
+      <w:proofErr w:type="spellStart"/>
+      <w:r>
+        <w:rPr>
+          <w:rFonts w:ascii="Times New Roman" w:hAnsi="Times New Roman" w:cs="Times New Roman"/>
+          <w:sz w:val="20"/>
+          <w:szCs w:val="20"/>
+        </w:rPr>
+        <w:t>AtomicIntegerArray</w:t>
+      </w:r>
+      <w:proofErr w:type="spellEnd"/>
+      <w:r>
+        <w:rPr>
+          <w:rFonts w:ascii="Times New Roman" w:hAnsi="Times New Roman" w:cs="Times New Roman"/>
+          <w:sz w:val="20"/>
+          <w:szCs w:val="20"/>
+        </w:rPr>
+        <w:t>, which uses atomic operations rather than locks and thus carries less overhead when modifying or reading each element.</w:t>
+      </w:r>
+      <w:r>
+        <w:rPr>
+          <w:rFonts w:ascii="Times New Roman" w:hAnsi="Times New Roman" w:cs="Times New Roman"/>
+          <w:sz w:val="20"/>
+          <w:szCs w:val="20"/>
+        </w:rPr>
+        <w:t xml:space="preserve"> </w:t>
+      </w:r>
+      <w:proofErr w:type="spellStart"/>
+      <w:r>
+        <w:rPr>
+          <w:rFonts w:ascii="Times New Roman" w:hAnsi="Times New Roman" w:cs="Times New Roman"/>
+          <w:sz w:val="20"/>
+          <w:szCs w:val="20"/>
+        </w:rPr>
+        <w:t>BetterSafe</w:t>
+      </w:r>
+      <w:proofErr w:type="spellEnd"/>
+      <w:r>
+        <w:rPr>
+          <w:rFonts w:ascii="Times New Roman" w:hAnsi="Times New Roman" w:cs="Times New Roman"/>
+          <w:sz w:val="20"/>
+          <w:szCs w:val="20"/>
+        </w:rPr>
+        <w:t xml:space="preserve"> also consistently outperforms Synchronized, since it follows a slightly weaker memory order model by using a finer-grained lock than synchronizing an entire function.</w:t>
+      </w:r>
+    </w:p>
+    <w:p>
+      <w:pPr>
+        <w:rPr>
+          <w:rFonts w:ascii="Times New Roman" w:hAnsi="Times New Roman" w:cs="Times New Roman"/>
+          <w:sz w:val="20"/>
+          <w:szCs w:val="20"/>
+        </w:rPr>
+      </w:pPr>
+    </w:p>
+    <w:p>
+      <w:pPr>
+        <w:rPr>
+          <w:rFonts w:ascii="Times New Roman" w:hAnsi="Times New Roman" w:cs="Times New Roman"/>
+          <w:sz w:val="20"/>
+          <w:szCs w:val="20"/>
+        </w:rPr>
+      </w:pPr>
+      <w:r>
+        <w:rPr>
+          <w:rFonts w:ascii="Times New Roman" w:hAnsi="Times New Roman" w:cs="Times New Roman"/>
+          <w:sz w:val="20"/>
+          <w:szCs w:val="20"/>
+        </w:rPr>
+        <w:t xml:space="preserve">Because </w:t>
+      </w:r>
+      <w:proofErr w:type="spellStart"/>
+      <w:r>
+        <w:rPr>
+          <w:rFonts w:ascii="Times New Roman" w:hAnsi="Times New Roman" w:cs="Times New Roman"/>
+          <w:sz w:val="20"/>
+          <w:szCs w:val="20"/>
+        </w:rPr>
+        <w:t>BetterSafe</w:t>
+      </w:r>
+      <w:proofErr w:type="spellEnd"/>
+      <w:r>
+        <w:rPr>
+          <w:rFonts w:ascii="Times New Roman" w:hAnsi="Times New Roman" w:cs="Times New Roman"/>
+          <w:sz w:val="20"/>
+          <w:szCs w:val="20"/>
+        </w:rPr>
+        <w:t xml:space="preserve"> has 100% reliability and can sometimes outperform </w:t>
+      </w:r>
+      <w:proofErr w:type="spellStart"/>
+      <w:r>
+        <w:rPr>
+          <w:rFonts w:ascii="Times New Roman" w:hAnsi="Times New Roman" w:cs="Times New Roman"/>
+          <w:sz w:val="20"/>
+          <w:szCs w:val="20"/>
+        </w:rPr>
+        <w:t>GetNSet</w:t>
+      </w:r>
+      <w:proofErr w:type="spellEnd"/>
+      <w:r>
+        <w:rPr>
+          <w:rFonts w:ascii="Times New Roman" w:hAnsi="Times New Roman" w:cs="Times New Roman"/>
+          <w:sz w:val="20"/>
+          <w:szCs w:val="20"/>
+        </w:rPr>
+        <w:t xml:space="preserve">, while consistently outperforming Unsynchronized and Synchronized, </w:t>
+      </w:r>
+      <w:proofErr w:type="spellStart"/>
+      <w:r>
+        <w:rPr>
+          <w:rFonts w:ascii="Times New Roman" w:hAnsi="Times New Roman" w:cs="Times New Roman"/>
+          <w:sz w:val="20"/>
+          <w:szCs w:val="20"/>
+        </w:rPr>
+        <w:t>BetterSafe</w:t>
+      </w:r>
+      <w:proofErr w:type="spellEnd"/>
+      <w:r>
+        <w:rPr>
+          <w:rFonts w:ascii="Times New Roman" w:hAnsi="Times New Roman" w:cs="Times New Roman"/>
+          <w:sz w:val="20"/>
+          <w:szCs w:val="20"/>
+        </w:rPr>
+        <w:t xml:space="preserve"> is the best implementation for GDI.</w:t>
       </w:r>
     </w:p>
     <w:p>
@@ -967,17 +4353,7 @@
           <w:sz w:val="20"/>
           <w:szCs w:val="20"/>
         </w:rPr>
-        <w:t xml:space="preserve">The pros to this are that we do not need to worry about locking any object before accessing it, the class will take care of it for us, and if </w:t>
-      </w:r>
-      <w:r>
-        <w:rPr>
-          <w:rFonts w:ascii="Times New Roman" w:hAnsi="Times New Roman" w:cs="Times New Roman"/>
-          <w:color w:val="000000" w:themeColor="text1"/>
-          <w:sz w:val="20"/>
-          <w:szCs w:val="20"/>
-        </w:rPr>
-        <w:lastRenderedPageBreak/>
-        <w:t xml:space="preserve">we are modifying multiple data structures within an object each data structure will lock itself to allow accesses, without affecting the other data structures, therefore there is a more fine-grained mutual exclusion mechanism. </w:t>
+        <w:t xml:space="preserve">The pros to this are that we do not need to worry about locking any object before accessing it, the class will take care of it for us, and if we are modifying multiple data structures within an object each data structure will lock itself to allow accesses, without affecting the other data structures, therefore there is a more fine-grained mutual exclusion mechanism. </w:t>
       </w:r>
       <w:r>
         <w:rPr>
@@ -1341,7 +4717,37 @@
           <w:sz w:val="20"/>
           <w:szCs w:val="20"/>
         </w:rPr>
-        <w:t xml:space="preserve"> Increase in Efficiency from Synchronized</w:t>
+        <w:t xml:space="preserve"> I</w:t>
+      </w:r>
+      <w:r>
+        <w:rPr>
+          <w:rFonts w:ascii="Times New Roman" w:eastAsia="Times New Roman" w:hAnsi="Times New Roman" w:cs="Times New Roman"/>
+          <w:b/>
+          <w:color w:val="000000" w:themeColor="text1"/>
+          <w:sz w:val="20"/>
+          <w:szCs w:val="20"/>
+        </w:rPr>
+        <w:t>mprovements</w:t>
+      </w:r>
+      <w:r>
+        <w:rPr>
+          <w:rFonts w:ascii="Times New Roman" w:eastAsia="Times New Roman" w:hAnsi="Times New Roman" w:cs="Times New Roman"/>
+          <w:b/>
+          <w:color w:val="000000" w:themeColor="text1"/>
+          <w:sz w:val="20"/>
+          <w:szCs w:val="20"/>
+        </w:rPr>
+        <w:t xml:space="preserve"> </w:t>
+      </w:r>
+      <w:r>
+        <w:rPr>
+          <w:rFonts w:ascii="Times New Roman" w:eastAsia="Times New Roman" w:hAnsi="Times New Roman" w:cs="Times New Roman"/>
+          <w:b/>
+          <w:color w:val="000000" w:themeColor="text1"/>
+          <w:sz w:val="20"/>
+          <w:szCs w:val="20"/>
+        </w:rPr>
+        <w:t>from Synchronized</w:t>
       </w:r>
     </w:p>
     <w:p>
@@ -1664,44 +5070,164 @@
         <w:spacing w:before="100" w:beforeAutospacing="1" w:after="100" w:afterAutospacing="1"/>
         <w:contextualSpacing/>
         <w:rPr>
-          <w:rFonts w:ascii="Times" w:eastAsia="Times New Roman" w:hAnsi="Times" w:cs="Times New Roman"/>
+          <w:rFonts w:ascii="Times New Roman" w:eastAsia="Times New Roman" w:hAnsi="Times New Roman" w:cs="Times New Roman"/>
+          <w:b/>
           <w:color w:val="000000"/>
-          <w:sz w:val="27"/>
-          <w:szCs w:val="27"/>
+          <w:sz w:val="20"/>
+          <w:szCs w:val="20"/>
         </w:rPr>
       </w:pPr>
       <w:r>
         <w:rPr>
           <w:rFonts w:ascii="Times New Roman" w:eastAsia="Times New Roman" w:hAnsi="Times New Roman" w:cs="Times New Roman"/>
+          <w:b/>
           <w:color w:val="000000"/>
           <w:sz w:val="20"/>
           <w:szCs w:val="20"/>
         </w:rPr>
-        <w:t xml:space="preserve">// </w:t>
-      </w:r>
-      <w:r>
-        <w:rPr>
-          <w:rFonts w:ascii="Times New Roman" w:eastAsia="Times New Roman" w:hAnsi="Times New Roman" w:cs="Times New Roman"/>
-          <w:color w:val="000000"/>
-          <w:sz w:val="20"/>
-          <w:szCs w:val="20"/>
-        </w:rPr>
-        <w:t>Discuss any problems you had to overcome to do your measurements properly. Explain whether and why the class is DRF; if it is not DRF (due to a bug) give a reliability test (as a shell command "</w:t>
-      </w:r>
-      <w:r>
-        <w:rPr>
-          <w:rFonts w:ascii="Times New Roman" w:hAnsi="Times New Roman" w:cs="Times New Roman"/>
-          <w:color w:val="000000"/>
-          <w:sz w:val="20"/>
-          <w:szCs w:val="20"/>
-        </w:rPr>
-        <w:t xml:space="preserve">java </w:t>
+        <w:t>Challenges</w:t>
+      </w:r>
+    </w:p>
+    <w:p>
+      <w:pPr>
+        <w:rPr>
+          <w:rFonts w:ascii="Times New Roman" w:hAnsi="Times New Roman" w:cs="Times New Roman"/>
+          <w:color w:val="000000" w:themeColor="text1"/>
+          <w:sz w:val="20"/>
+          <w:szCs w:val="20"/>
+        </w:rPr>
+      </w:pPr>
+      <w:r>
+        <w:rPr>
+          <w:rFonts w:ascii="Times New Roman" w:hAnsi="Times New Roman" w:cs="Times New Roman"/>
+          <w:color w:val="000000" w:themeColor="text1"/>
+          <w:sz w:val="20"/>
+          <w:szCs w:val="20"/>
+        </w:rPr>
+        <w:t>One of the problems I ran into during testing that I had to overcome to get consistent results was increasing the number of elements in the array to see the effect of larger arrays on the times of transition. It was fairly impossible to set up 500 elements in the command line arguments for the main method call, especially since having more than 8 elements lined up would cause my program problems and print the Usage message error. To fix this, I used a random number generator to generate a large array of set size to complete the tests. This random number generator also allowed random inputs to create a more random distribution of timing results, which made my test data more inclusive of a sample space of tests.</w:t>
+      </w:r>
+    </w:p>
+    <w:p>
+      <w:pPr>
+        <w:rPr>
+          <w:rFonts w:ascii="Times New Roman" w:hAnsi="Times New Roman" w:cs="Times New Roman"/>
+          <w:color w:val="000000" w:themeColor="text1"/>
+          <w:sz w:val="20"/>
+          <w:szCs w:val="20"/>
+        </w:rPr>
+      </w:pPr>
+    </w:p>
+    <w:p>
+      <w:pPr>
+        <w:rPr>
+          <w:rFonts w:ascii="Times New Roman" w:hAnsi="Times New Roman" w:cs="Times New Roman"/>
+          <w:color w:val="000000" w:themeColor="text1"/>
+          <w:sz w:val="20"/>
+          <w:szCs w:val="20"/>
+        </w:rPr>
+      </w:pPr>
+      <w:r>
+        <w:rPr>
+          <w:rFonts w:ascii="Times New Roman" w:hAnsi="Times New Roman" w:cs="Times New Roman"/>
+          <w:color w:val="000000" w:themeColor="text1"/>
+          <w:sz w:val="20"/>
+          <w:szCs w:val="20"/>
+        </w:rPr>
+        <w:t>Another problem I ran into was running all the tests to populate my test data tables. Running everything by hand would be extremely toiling, so I was able to write a bash script that would run my program with separate arguments using a for loop to vary each th</w:t>
+      </w:r>
+      <w:r>
+        <w:rPr>
+          <w:rFonts w:ascii="Times New Roman" w:hAnsi="Times New Roman" w:cs="Times New Roman"/>
+          <w:color w:val="000000" w:themeColor="text1"/>
+          <w:sz w:val="20"/>
+          <w:szCs w:val="20"/>
+        </w:rPr>
+        <w:t xml:space="preserve">e number of threads, the </w:t>
       </w:r>
       <w:proofErr w:type="spellStart"/>
       <w:r>
         <w:rPr>
           <w:rFonts w:ascii="Times New Roman" w:hAnsi="Times New Roman" w:cs="Times New Roman"/>
-          <w:color w:val="000000"/>
+          <w:color w:val="000000" w:themeColor="text1"/>
+          <w:sz w:val="20"/>
+          <w:szCs w:val="20"/>
+        </w:rPr>
+        <w:t>maxval</w:t>
+      </w:r>
+      <w:proofErr w:type="spellEnd"/>
+      <w:r>
+        <w:rPr>
+          <w:rFonts w:ascii="Times New Roman" w:hAnsi="Times New Roman" w:cs="Times New Roman"/>
+          <w:color w:val="000000" w:themeColor="text1"/>
+          <w:sz w:val="20"/>
+          <w:szCs w:val="20"/>
+        </w:rPr>
+        <w:t xml:space="preserve"> argument, and the number of elements in the array.</w:t>
+      </w:r>
+    </w:p>
+    <w:p>
+      <w:pPr>
+        <w:rPr>
+          <w:rFonts w:ascii="Times New Roman" w:hAnsi="Times New Roman" w:cs="Times New Roman"/>
+          <w:color w:val="000000" w:themeColor="text1"/>
+          <w:sz w:val="20"/>
+          <w:szCs w:val="20"/>
+        </w:rPr>
+      </w:pPr>
+    </w:p>
+    <w:p>
+      <w:pPr>
+        <w:rPr>
+          <w:rFonts w:ascii="Times New Roman" w:hAnsi="Times New Roman" w:cs="Times New Roman"/>
+          <w:b/>
+          <w:color w:val="000000" w:themeColor="text1"/>
+          <w:sz w:val="20"/>
+          <w:szCs w:val="20"/>
+        </w:rPr>
+      </w:pPr>
+      <w:r>
+        <w:rPr>
+          <w:rFonts w:ascii="Times New Roman" w:hAnsi="Times New Roman" w:cs="Times New Roman"/>
+          <w:b/>
+          <w:color w:val="000000" w:themeColor="text1"/>
+          <w:sz w:val="20"/>
+          <w:szCs w:val="20"/>
+        </w:rPr>
+        <w:t>DRF Class Analysis</w:t>
+      </w:r>
+    </w:p>
+    <w:p>
+      <w:pPr>
+        <w:rPr>
+          <w:rFonts w:ascii="Times New Roman" w:hAnsi="Times New Roman" w:cs="Times New Roman"/>
+          <w:color w:val="000000" w:themeColor="text1"/>
+          <w:sz w:val="20"/>
+          <w:szCs w:val="20"/>
+        </w:rPr>
+      </w:pPr>
+      <w:r>
+        <w:rPr>
+          <w:rFonts w:ascii="Times New Roman" w:hAnsi="Times New Roman" w:cs="Times New Roman"/>
+          <w:color w:val="000000" w:themeColor="text1"/>
+          <w:sz w:val="20"/>
+          <w:szCs w:val="20"/>
+        </w:rPr>
+        <w:t>In my analyses below, I interpret the homework specification instruction “Give a reliability test …</w:t>
+      </w:r>
+      <w:r>
+        <w:rPr>
+          <w:rFonts w:ascii="Times New Roman" w:hAnsi="Times New Roman" w:cs="Times New Roman"/>
+          <w:color w:val="000000" w:themeColor="text1"/>
+          <w:sz w:val="20"/>
+          <w:szCs w:val="20"/>
+        </w:rPr>
+        <w:t xml:space="preserve"> that the class is extremely likely to fail” as “Provide a test that the class will not achieve 100% reliability on, and will thus have a sum mismatch error that the </w:t>
+      </w:r>
+      <w:proofErr w:type="spellStart"/>
+      <w:r>
+        <w:rPr>
+          <w:rFonts w:ascii="Times New Roman" w:hAnsi="Times New Roman" w:cs="Times New Roman"/>
+          <w:color w:val="000000" w:themeColor="text1"/>
           <w:sz w:val="20"/>
           <w:szCs w:val="20"/>
         </w:rPr>
@@ -1711,46 +5237,133 @@
       <w:r>
         <w:rPr>
           <w:rFonts w:ascii="Times New Roman" w:hAnsi="Times New Roman" w:cs="Times New Roman"/>
-          <w:color w:val="000000"/>
-          <w:sz w:val="20"/>
-          <w:szCs w:val="20"/>
-        </w:rPr>
-        <w:t> </w:t>
-      </w:r>
-      <w:r>
-        <w:rPr>
-          <w:rFonts w:ascii="Times New Roman" w:hAnsi="Times New Roman" w:cs="Times New Roman"/>
-          <w:i/>
-          <w:iCs/>
-          <w:color w:val="000000"/>
-          <w:sz w:val="20"/>
-          <w:szCs w:val="20"/>
-        </w:rPr>
-        <w:t>model</w:t>
-      </w:r>
-      <w:r>
-        <w:rPr>
-          <w:rFonts w:ascii="Times New Roman" w:hAnsi="Times New Roman" w:cs="Times New Roman"/>
-          <w:color w:val="000000"/>
-          <w:sz w:val="20"/>
-          <w:szCs w:val="20"/>
-        </w:rPr>
-        <w:t> ...</w:t>
-      </w:r>
-      <w:r>
-        <w:rPr>
-          <w:rFonts w:ascii="Times New Roman" w:eastAsia="Times New Roman" w:hAnsi="Times New Roman" w:cs="Times New Roman"/>
-          <w:color w:val="000000"/>
-          <w:sz w:val="20"/>
-          <w:szCs w:val="20"/>
-        </w:rPr>
-        <w:t xml:space="preserve">") that the class is extremely likely to fail on the </w:t>
+          <w:color w:val="000000" w:themeColor="text1"/>
+          <w:sz w:val="20"/>
+          <w:szCs w:val="20"/>
+        </w:rPr>
+        <w:t xml:space="preserve"> class will catch and display on the standard output of the terminal”.</w:t>
+      </w:r>
+    </w:p>
+    <w:p>
+      <w:pPr>
+        <w:rPr>
+          <w:rFonts w:ascii="Times New Roman" w:hAnsi="Times New Roman" w:cs="Times New Roman"/>
+          <w:color w:val="000000" w:themeColor="text1"/>
+          <w:sz w:val="20"/>
+          <w:szCs w:val="20"/>
+        </w:rPr>
+      </w:pPr>
+    </w:p>
+    <w:p>
+      <w:pPr>
+        <w:rPr>
+          <w:rFonts w:ascii="Times New Roman" w:hAnsi="Times New Roman" w:cs="Times New Roman"/>
+          <w:color w:val="000000" w:themeColor="text1"/>
+          <w:sz w:val="20"/>
+          <w:szCs w:val="20"/>
+        </w:rPr>
+      </w:pPr>
+      <w:r>
+        <w:rPr>
+          <w:rFonts w:ascii="Times New Roman" w:hAnsi="Times New Roman" w:cs="Times New Roman"/>
+          <w:color w:val="000000" w:themeColor="text1"/>
+          <w:sz w:val="20"/>
+          <w:szCs w:val="20"/>
+        </w:rPr>
+        <w:t>The Null class is data race free (DRF) because it does not modify any shared memory. It is easy to see by observing the code that shared memory locations between threads are never modified, and it is also easy to show by running many test cases that a mismatch in sum will never occur.</w:t>
+      </w:r>
+    </w:p>
+    <w:p>
+      <w:pPr>
+        <w:rPr>
+          <w:rFonts w:ascii="Times New Roman" w:hAnsi="Times New Roman" w:cs="Times New Roman"/>
+          <w:color w:val="000000" w:themeColor="text1"/>
+          <w:sz w:val="20"/>
+          <w:szCs w:val="20"/>
+        </w:rPr>
+      </w:pPr>
+    </w:p>
+    <w:p>
+      <w:pPr>
+        <w:rPr>
+          <w:rFonts w:ascii="Times New Roman" w:hAnsi="Times New Roman" w:cs="Times New Roman"/>
+          <w:color w:val="000000" w:themeColor="text1"/>
+          <w:sz w:val="20"/>
+          <w:szCs w:val="20"/>
+        </w:rPr>
+      </w:pPr>
+      <w:r>
+        <w:rPr>
+          <w:rFonts w:ascii="Times New Roman" w:hAnsi="Times New Roman" w:cs="Times New Roman"/>
+          <w:color w:val="000000" w:themeColor="text1"/>
+          <w:sz w:val="20"/>
+          <w:szCs w:val="20"/>
+        </w:rPr>
+        <w:t>The Synchronized class is DRF because when it modifies shared memory, it locks the entire object at the start of the method and unlocks after the function returns using the synchronized keyword. There are also no tests that the Synchronized class can fail due to its DRF status.</w:t>
+      </w:r>
+    </w:p>
+    <w:p>
+      <w:pPr>
+        <w:rPr>
+          <w:rFonts w:ascii="Times New Roman" w:hAnsi="Times New Roman" w:cs="Times New Roman"/>
+          <w:color w:val="000000" w:themeColor="text1"/>
+          <w:sz w:val="20"/>
+          <w:szCs w:val="20"/>
+        </w:rPr>
+      </w:pPr>
+    </w:p>
+    <w:p>
+      <w:pPr>
+        <w:rPr>
+          <w:rFonts w:ascii="Times New Roman" w:hAnsi="Times New Roman" w:cs="Times New Roman"/>
+          <w:color w:val="000000" w:themeColor="text1"/>
+          <w:sz w:val="20"/>
+          <w:szCs w:val="20"/>
+        </w:rPr>
+      </w:pPr>
+      <w:r>
+        <w:rPr>
+          <w:rFonts w:ascii="Times New Roman" w:hAnsi="Times New Roman" w:cs="Times New Roman"/>
+          <w:color w:val="000000" w:themeColor="text1"/>
+          <w:sz w:val="20"/>
+          <w:szCs w:val="20"/>
+        </w:rPr>
+        <w:t>The Unsynchronized class is NOT DRF because it does modify shared memory without any memory protections. There are no locks or atomic operations that occur when an Unsynchronized class object executes the swap method</w:t>
+      </w:r>
+      <w:r>
+        <w:rPr>
+          <w:rFonts w:ascii="Times New Roman" w:hAnsi="Times New Roman" w:cs="Times New Roman"/>
+          <w:color w:val="000000" w:themeColor="text1"/>
+          <w:sz w:val="20"/>
+          <w:szCs w:val="20"/>
+        </w:rPr>
+        <w:t xml:space="preserve">, and thus a test case like `java </w:t>
       </w:r>
       <w:proofErr w:type="spellStart"/>
       <w:r>
         <w:rPr>
-          <w:rFonts w:ascii="Times New Roman" w:eastAsia="Times New Roman" w:hAnsi="Times New Roman" w:cs="Times New Roman"/>
-          <w:color w:val="000000"/>
+          <w:rFonts w:ascii="Times New Roman" w:hAnsi="Times New Roman" w:cs="Times New Roman"/>
+          <w:color w:val="000000" w:themeColor="text1"/>
+          <w:sz w:val="20"/>
+          <w:szCs w:val="20"/>
+        </w:rPr>
+        <w:t>UnsafeMemory</w:t>
+      </w:r>
+      <w:proofErr w:type="spellEnd"/>
+      <w:r>
+        <w:rPr>
+          <w:rFonts w:ascii="Times New Roman" w:hAnsi="Times New Roman" w:cs="Times New Roman"/>
+          <w:color w:val="000000" w:themeColor="text1"/>
+          <w:sz w:val="20"/>
+          <w:szCs w:val="20"/>
+        </w:rPr>
+        <w:t xml:space="preserve"> Unsynchronized 32 1000000 5` with a large number of threads, a large number of swaps, and a large number of elements in the array will almost definitely return a sum mismatch when executed on the </w:t>
+      </w:r>
+      <w:proofErr w:type="spellStart"/>
+      <w:r>
+        <w:rPr>
+          <w:rFonts w:ascii="Times New Roman" w:hAnsi="Times New Roman" w:cs="Times New Roman"/>
+          <w:color w:val="000000" w:themeColor="text1"/>
           <w:sz w:val="20"/>
           <w:szCs w:val="20"/>
         </w:rPr>
@@ -1759,95 +5372,240 @@
       <w:proofErr w:type="spellEnd"/>
       <w:r>
         <w:rPr>
-          <w:rFonts w:ascii="Times New Roman" w:eastAsia="Times New Roman" w:hAnsi="Times New Roman" w:cs="Times New Roman"/>
-          <w:color w:val="000000"/>
-          <w:sz w:val="20"/>
-          <w:szCs w:val="20"/>
-        </w:rPr>
-        <w:t xml:space="preserve"> GNU/Linux servers</w:t>
-      </w:r>
-      <w:r>
-        <w:rPr>
-          <w:rFonts w:ascii="Times" w:eastAsia="Times New Roman" w:hAnsi="Times" w:cs="Times New Roman"/>
-          <w:color w:val="000000"/>
-          <w:sz w:val="27"/>
-          <w:szCs w:val="27"/>
-        </w:rPr>
-        <w:t>.</w:t>
-      </w:r>
-    </w:p>
-    <w:p>
-      <w:pPr>
-        <w:rPr>
-          <w:rFonts w:ascii="Times New Roman" w:hAnsi="Times New Roman" w:cs="Times New Roman"/>
-          <w:color w:val="FF0000"/>
-          <w:sz w:val="20"/>
-          <w:szCs w:val="20"/>
-        </w:rPr>
-      </w:pPr>
-      <w:r>
-        <w:rPr>
-          <w:rFonts w:ascii="Times New Roman" w:hAnsi="Times New Roman" w:cs="Times New Roman"/>
-          <w:color w:val="FF0000"/>
-          <w:sz w:val="20"/>
-          <w:szCs w:val="20"/>
-        </w:rPr>
-        <w:t xml:space="preserve">/// size of the array was an issue, kept getting number format exceptions when attempting to create a longer byte array from the command line. </w:t>
+          <w:rFonts w:ascii="Times New Roman" w:hAnsi="Times New Roman" w:cs="Times New Roman"/>
+          <w:color w:val="000000" w:themeColor="text1"/>
+          <w:sz w:val="20"/>
+          <w:szCs w:val="20"/>
+        </w:rPr>
+        <w:t xml:space="preserve"> server.</w:t>
+      </w:r>
+    </w:p>
+    <w:p>
+      <w:pPr>
+        <w:rPr>
+          <w:rFonts w:ascii="Times New Roman" w:hAnsi="Times New Roman" w:cs="Times New Roman"/>
+          <w:color w:val="000000" w:themeColor="text1"/>
+          <w:sz w:val="20"/>
+          <w:szCs w:val="20"/>
+        </w:rPr>
+      </w:pPr>
+    </w:p>
+    <w:p>
+      <w:pPr>
+        <w:rPr>
+          <w:rFonts w:ascii="Times New Roman" w:hAnsi="Times New Roman" w:cs="Times New Roman"/>
+          <w:color w:val="000000" w:themeColor="text1"/>
+          <w:sz w:val="20"/>
+          <w:szCs w:val="20"/>
+        </w:rPr>
+      </w:pPr>
+      <w:r>
+        <w:rPr>
+          <w:rFonts w:ascii="Times New Roman" w:hAnsi="Times New Roman" w:cs="Times New Roman"/>
+          <w:color w:val="000000" w:themeColor="text1"/>
+          <w:sz w:val="20"/>
+          <w:szCs w:val="20"/>
+        </w:rPr>
+        <w:t xml:space="preserve">Similarly, the </w:t>
+      </w:r>
+      <w:proofErr w:type="spellStart"/>
+      <w:r>
+        <w:rPr>
+          <w:rFonts w:ascii="Times New Roman" w:hAnsi="Times New Roman" w:cs="Times New Roman"/>
+          <w:color w:val="000000" w:themeColor="text1"/>
+          <w:sz w:val="20"/>
+          <w:szCs w:val="20"/>
+        </w:rPr>
+        <w:t>GetNSet</w:t>
+      </w:r>
+      <w:proofErr w:type="spellEnd"/>
+      <w:r>
+        <w:rPr>
+          <w:rFonts w:ascii="Times New Roman" w:hAnsi="Times New Roman" w:cs="Times New Roman"/>
+          <w:color w:val="000000" w:themeColor="text1"/>
+          <w:sz w:val="20"/>
+          <w:szCs w:val="20"/>
+        </w:rPr>
+        <w:t xml:space="preserve"> class is NOT DRF because its atomic operations do not protect the entire critical section, but instead only protect portions of the critical section. The reads and writes to shared memory are independently protected accesses, therefore when a thread preempts or is interrupted in between a read and a write, there will be a data race condition. </w:t>
+      </w:r>
+      <w:r>
+        <w:rPr>
+          <w:rFonts w:ascii="Times New Roman" w:hAnsi="Times New Roman" w:cs="Times New Roman"/>
+          <w:color w:val="000000" w:themeColor="text1"/>
+          <w:sz w:val="20"/>
+          <w:szCs w:val="20"/>
+        </w:rPr>
+        <w:t xml:space="preserve">A test case with a high number of threads, swaps, and elements in the array will greatly increase the chances of an interrupt occurring during a thread’s execution of the semi-protected critical section, and thus a test case like </w:t>
+      </w:r>
+      <w:r>
+        <w:rPr>
+          <w:rFonts w:ascii="Times New Roman" w:hAnsi="Times New Roman" w:cs="Times New Roman"/>
+          <w:color w:val="000000" w:themeColor="text1"/>
+          <w:sz w:val="20"/>
+          <w:szCs w:val="20"/>
+        </w:rPr>
+        <w:t xml:space="preserve">`java </w:t>
+      </w:r>
+      <w:proofErr w:type="spellStart"/>
+      <w:r>
+        <w:rPr>
+          <w:rFonts w:ascii="Times New Roman" w:hAnsi="Times New Roman" w:cs="Times New Roman"/>
+          <w:color w:val="000000" w:themeColor="text1"/>
+          <w:sz w:val="20"/>
+          <w:szCs w:val="20"/>
+        </w:rPr>
+        <w:t>UnsafeMemory</w:t>
+      </w:r>
+      <w:proofErr w:type="spellEnd"/>
+      <w:r>
+        <w:rPr>
+          <w:rFonts w:ascii="Times New Roman" w:hAnsi="Times New Roman" w:cs="Times New Roman"/>
+          <w:color w:val="000000" w:themeColor="text1"/>
+          <w:sz w:val="20"/>
+          <w:szCs w:val="20"/>
+        </w:rPr>
+        <w:t xml:space="preserve"> </w:t>
+      </w:r>
+      <w:proofErr w:type="spellStart"/>
+      <w:r>
+        <w:rPr>
+          <w:rFonts w:ascii="Times New Roman" w:hAnsi="Times New Roman" w:cs="Times New Roman"/>
+          <w:color w:val="000000" w:themeColor="text1"/>
+          <w:sz w:val="20"/>
+          <w:szCs w:val="20"/>
+        </w:rPr>
+        <w:t>GetNSet</w:t>
+      </w:r>
+      <w:proofErr w:type="spellEnd"/>
+      <w:r>
+        <w:rPr>
+          <w:rFonts w:ascii="Times New Roman" w:hAnsi="Times New Roman" w:cs="Times New Roman"/>
+          <w:color w:val="000000" w:themeColor="text1"/>
+          <w:sz w:val="20"/>
+          <w:szCs w:val="20"/>
+        </w:rPr>
+        <w:t xml:space="preserve"> 32 1000000 5`</w:t>
+      </w:r>
+      <w:r>
+        <w:rPr>
+          <w:rFonts w:ascii="Times New Roman" w:hAnsi="Times New Roman" w:cs="Times New Roman"/>
+          <w:color w:val="000000" w:themeColor="text1"/>
+          <w:sz w:val="20"/>
+          <w:szCs w:val="20"/>
+        </w:rPr>
+        <w:t xml:space="preserve"> will likely cause a sum mismatch and cause the class to fail on the </w:t>
+      </w:r>
+      <w:proofErr w:type="spellStart"/>
+      <w:r>
+        <w:rPr>
+          <w:rFonts w:ascii="Times New Roman" w:hAnsi="Times New Roman" w:cs="Times New Roman"/>
+          <w:color w:val="000000" w:themeColor="text1"/>
+          <w:sz w:val="20"/>
+          <w:szCs w:val="20"/>
+        </w:rPr>
+        <w:t>SEASnet</w:t>
+      </w:r>
+      <w:proofErr w:type="spellEnd"/>
+      <w:r>
+        <w:rPr>
+          <w:rFonts w:ascii="Times New Roman" w:hAnsi="Times New Roman" w:cs="Times New Roman"/>
+          <w:color w:val="000000" w:themeColor="text1"/>
+          <w:sz w:val="20"/>
+          <w:szCs w:val="20"/>
+        </w:rPr>
+        <w:t xml:space="preserve"> server.</w:t>
+      </w:r>
+    </w:p>
+    <w:p>
+      <w:pPr>
+        <w:rPr>
+          <w:rFonts w:ascii="Times New Roman" w:hAnsi="Times New Roman" w:cs="Times New Roman"/>
+          <w:color w:val="000000" w:themeColor="text1"/>
+          <w:sz w:val="20"/>
+          <w:szCs w:val="20"/>
+        </w:rPr>
+      </w:pPr>
+    </w:p>
+    <w:p>
+      <w:pPr>
+        <w:rPr>
+          <w:rFonts w:ascii="Times New Roman" w:hAnsi="Times New Roman" w:cs="Times New Roman"/>
+          <w:color w:val="000000" w:themeColor="text1"/>
+          <w:sz w:val="20"/>
+          <w:szCs w:val="20"/>
+        </w:rPr>
+      </w:pPr>
+      <w:r>
+        <w:rPr>
+          <w:rFonts w:ascii="Times New Roman" w:hAnsi="Times New Roman" w:cs="Times New Roman"/>
+          <w:color w:val="000000" w:themeColor="text1"/>
+          <w:sz w:val="20"/>
+          <w:szCs w:val="20"/>
+        </w:rPr>
+        <w:t xml:space="preserve">The </w:t>
+      </w:r>
+      <w:proofErr w:type="spellStart"/>
+      <w:r>
+        <w:rPr>
+          <w:rFonts w:ascii="Times New Roman" w:hAnsi="Times New Roman" w:cs="Times New Roman"/>
+          <w:color w:val="000000" w:themeColor="text1"/>
+          <w:sz w:val="20"/>
+          <w:szCs w:val="20"/>
+        </w:rPr>
+        <w:t>BetterSafe</w:t>
+      </w:r>
+      <w:proofErr w:type="spellEnd"/>
+      <w:r>
+        <w:rPr>
+          <w:rFonts w:ascii="Times New Roman" w:hAnsi="Times New Roman" w:cs="Times New Roman"/>
+          <w:color w:val="000000" w:themeColor="text1"/>
+          <w:sz w:val="20"/>
+          <w:szCs w:val="20"/>
+        </w:rPr>
+        <w:t xml:space="preserve"> </w:t>
+      </w:r>
+      <w:r>
+        <w:rPr>
+          <w:rFonts w:ascii="Times New Roman" w:hAnsi="Times New Roman" w:cs="Times New Roman"/>
+          <w:color w:val="000000" w:themeColor="text1"/>
+          <w:sz w:val="20"/>
+          <w:szCs w:val="20"/>
+        </w:rPr>
+        <w:t xml:space="preserve">class is </w:t>
+      </w:r>
+      <w:r>
+        <w:rPr>
+          <w:rFonts w:ascii="Times New Roman" w:hAnsi="Times New Roman" w:cs="Times New Roman"/>
+          <w:color w:val="000000" w:themeColor="text1"/>
+          <w:sz w:val="20"/>
+          <w:szCs w:val="20"/>
+        </w:rPr>
+        <w:t xml:space="preserve">DRF </w:t>
+      </w:r>
+      <w:r>
+        <w:rPr>
+          <w:rFonts w:ascii="Times New Roman" w:hAnsi="Times New Roman" w:cs="Times New Roman"/>
+          <w:color w:val="000000" w:themeColor="text1"/>
+          <w:sz w:val="20"/>
+          <w:szCs w:val="20"/>
+        </w:rPr>
+        <w:t xml:space="preserve">because the entire critical section in each thread is locked. This means that any interruptions such as thread preemptions or thread scheduling side effects will not affect the validity of the execution of the critical section in which each thread modifies a shared piece of memory. This therefore guarantees the reentrancy of the execution of each thread’s critical section, and guarantees 100% reliability </w:t>
       </w:r>
       <w:proofErr w:type="gramStart"/>
       <w:r>
         <w:rPr>
           <w:rFonts w:ascii="Times New Roman" w:hAnsi="Times New Roman" w:cs="Times New Roman"/>
-          <w:color w:val="FF0000"/>
-          <w:sz w:val="20"/>
-          <w:szCs w:val="20"/>
-        </w:rPr>
-        <w:t>So</w:t>
+          <w:color w:val="000000" w:themeColor="text1"/>
+          <w:sz w:val="20"/>
+          <w:szCs w:val="20"/>
+        </w:rPr>
+        <w:t>in regards to</w:t>
       </w:r>
       <w:proofErr w:type="gramEnd"/>
       <w:r>
         <w:rPr>
           <w:rFonts w:ascii="Times New Roman" w:hAnsi="Times New Roman" w:cs="Times New Roman"/>
-          <w:color w:val="FF0000"/>
-          <w:sz w:val="20"/>
-          <w:szCs w:val="20"/>
-        </w:rPr>
-        <w:t xml:space="preserve"> I had to make a separate function?</w:t>
-      </w:r>
-    </w:p>
-    <w:p>
-      <w:pPr>
-        <w:rPr>
-          <w:rFonts w:ascii="Times New Roman" w:hAnsi="Times New Roman" w:cs="Times New Roman"/>
-          <w:color w:val="FF0000"/>
-          <w:sz w:val="20"/>
-          <w:szCs w:val="20"/>
-        </w:rPr>
-      </w:pPr>
-      <w:r>
-        <w:rPr>
-          <w:rFonts w:ascii="Times New Roman" w:hAnsi="Times New Roman" w:cs="Times New Roman"/>
-          <w:color w:val="FF0000"/>
-          <w:sz w:val="20"/>
-          <w:szCs w:val="20"/>
-        </w:rPr>
-        <w:t xml:space="preserve">The class is data race free (DRF), because the entire critical section in each thread is locked. This means that any interruptions such as thread preemptions or thread scheduling side effects will not affect the validity of the execution of the critical section in which each thread modifies a shared piece of memory. This therefore guarantees the reentrancy of the execution of each thread’s critical section, and guarantees 100% reliability </w:t>
-      </w:r>
-      <w:proofErr w:type="gramStart"/>
-      <w:r>
-        <w:rPr>
-          <w:rFonts w:ascii="Times New Roman" w:hAnsi="Times New Roman" w:cs="Times New Roman"/>
-          <w:color w:val="FF0000"/>
-          <w:sz w:val="20"/>
-          <w:szCs w:val="20"/>
-        </w:rPr>
-        <w:t>in regards to</w:t>
-      </w:r>
-      <w:proofErr w:type="gramEnd"/>
-      <w:r>
-        <w:rPr>
-          <w:rFonts w:ascii="Times New Roman" w:hAnsi="Times New Roman" w:cs="Times New Roman"/>
-          <w:color w:val="FF0000"/>
+          <w:color w:val="000000" w:themeColor="text1"/>
           <w:sz w:val="20"/>
           <w:szCs w:val="20"/>
         </w:rPr>
@@ -1857,7 +5615,7 @@
       <w:r>
         <w:rPr>
           <w:rFonts w:ascii="Times New Roman" w:hAnsi="Times New Roman" w:cs="Times New Roman"/>
-          <w:color w:val="FF0000"/>
+          <w:color w:val="000000" w:themeColor="text1"/>
           <w:sz w:val="20"/>
           <w:szCs w:val="20"/>
         </w:rPr>
@@ -1867,12 +5625,84 @@
       <w:r>
         <w:rPr>
           <w:rFonts w:ascii="Times New Roman" w:hAnsi="Times New Roman" w:cs="Times New Roman"/>
-          <w:color w:val="FF0000"/>
+          <w:color w:val="000000" w:themeColor="text1"/>
           <w:sz w:val="20"/>
           <w:szCs w:val="20"/>
         </w:rPr>
         <w:t xml:space="preserve"> implementation of the State interface.</w:t>
       </w:r>
+    </w:p>
+    <w:p>
+      <w:pPr>
+        <w:rPr>
+          <w:rFonts w:ascii="Times New Roman" w:hAnsi="Times New Roman" w:cs="Times New Roman"/>
+          <w:color w:val="000000" w:themeColor="text1"/>
+          <w:sz w:val="20"/>
+          <w:szCs w:val="20"/>
+        </w:rPr>
+      </w:pPr>
+    </w:p>
+    <w:p>
+      <w:pPr>
+        <w:rPr>
+          <w:rFonts w:ascii="Times New Roman" w:hAnsi="Times New Roman" w:cs="Times New Roman"/>
+          <w:b/>
+          <w:color w:val="000000" w:themeColor="text1"/>
+          <w:sz w:val="20"/>
+          <w:szCs w:val="20"/>
+        </w:rPr>
+      </w:pPr>
+      <w:r>
+        <w:rPr>
+          <w:rFonts w:ascii="Times New Roman" w:hAnsi="Times New Roman" w:cs="Times New Roman"/>
+          <w:b/>
+          <w:color w:val="000000" w:themeColor="text1"/>
+          <w:sz w:val="20"/>
+          <w:szCs w:val="20"/>
+        </w:rPr>
+        <w:t>Conclusion</w:t>
+      </w:r>
+    </w:p>
+    <w:p>
+      <w:pPr>
+        <w:rPr>
+          <w:rFonts w:ascii="Times New Roman" w:hAnsi="Times New Roman" w:cs="Times New Roman"/>
+          <w:color w:val="000000" w:themeColor="text1"/>
+          <w:sz w:val="20"/>
+          <w:szCs w:val="20"/>
+        </w:rPr>
+      </w:pPr>
+      <w:r>
+        <w:rPr>
+          <w:rFonts w:ascii="Times New Roman" w:hAnsi="Times New Roman" w:cs="Times New Roman"/>
+          <w:color w:val="000000" w:themeColor="text1"/>
+          <w:sz w:val="20"/>
+          <w:szCs w:val="20"/>
+        </w:rPr>
+        <w:t xml:space="preserve">For the reasons mentioned in the above paragraphs, especially at the end of the comparison section and DRF Class Analysis section, GDI should choose to use the </w:t>
+      </w:r>
+      <w:proofErr w:type="spellStart"/>
+      <w:r>
+        <w:rPr>
+          <w:rFonts w:ascii="Times New Roman" w:hAnsi="Times New Roman" w:cs="Times New Roman"/>
+          <w:color w:val="000000" w:themeColor="text1"/>
+          <w:sz w:val="20"/>
+          <w:szCs w:val="20"/>
+        </w:rPr>
+        <w:t>BetterSafe</w:t>
+      </w:r>
+      <w:proofErr w:type="spellEnd"/>
+      <w:r>
+        <w:rPr>
+          <w:rFonts w:ascii="Times New Roman" w:hAnsi="Times New Roman" w:cs="Times New Roman"/>
+          <w:color w:val="000000" w:themeColor="text1"/>
+          <w:sz w:val="20"/>
+          <w:szCs w:val="20"/>
+        </w:rPr>
+        <w:t xml:space="preserve"> State implementation.</w:t>
+      </w:r>
+      <w:bookmarkStart w:id="0" w:name="_GoBack"/>
+      <w:bookmarkEnd w:id="0"/>
     </w:p>
     <w:sectPr>
       <w:type w:val="continuous"/>
@@ -2620,6 +6450,40 @@
       <w:u w:val="single"/>
     </w:rPr>
   </w:style>
+  <w:style w:type="table" w:styleId="TableGrid">
+    <w:name w:val="Table Grid"/>
+    <w:basedOn w:val="TableNormal"/>
+    <w:uiPriority w:val="39"/>
+    <w:rsid w:val="006C686E"/>
+    <w:tblPr>
+      <w:tblInd w:w="0" w:type="dxa"/>
+      <w:tblBorders>
+        <w:top w:val="single" w:sz="4" w:space="0" w:color="auto"/>
+        <w:left w:val="single" w:sz="4" w:space="0" w:color="auto"/>
+        <w:bottom w:val="single" w:sz="4" w:space="0" w:color="auto"/>
+        <w:right w:val="single" w:sz="4" w:space="0" w:color="auto"/>
+        <w:insideH w:val="single" w:sz="4" w:space="0" w:color="auto"/>
+        <w:insideV w:val="single" w:sz="4" w:space="0" w:color="auto"/>
+      </w:tblBorders>
+      <w:tblCellMar>
+        <w:top w:w="0" w:type="dxa"/>
+        <w:left w:w="108" w:type="dxa"/>
+        <w:bottom w:w="0" w:type="dxa"/>
+        <w:right w:w="108" w:type="dxa"/>
+      </w:tblCellMar>
+    </w:tblPr>
+  </w:style>
+  <w:style w:type="character" w:styleId="Strong">
+    <w:name w:val="Strong"/>
+    <w:basedOn w:val="DefaultParagraphFont"/>
+    <w:uiPriority w:val="22"/>
+    <w:qFormat/>
+    <w:rsid w:val="00556746"/>
+    <w:rPr>
+      <w:b/>
+      <w:bCs/>
+    </w:rPr>
+  </w:style>
 </w:styles>
 </file>
 

</xml_diff>